<commit_message>
Base del progetto parte grafica
</commit_message>
<xml_diff>
--- a/4_Diari/Modello Diario v2.docx
+++ b/4_Diari/Modello Diario v2.docx
@@ -576,19 +576,7 @@
               <w:rPr>
                 <w:rFonts w:ascii="Arial" w:hAnsi="Arial" w:cs="Arial"/>
               </w:rPr>
-              <w:t>1</w:t>
-            </w:r>
-            <w:r>
-              <w:rPr>
-                <w:rFonts w:ascii="Arial" w:hAnsi="Arial" w:cs="Arial"/>
-              </w:rPr>
-              <w:t>9</w:t>
-            </w:r>
-            <w:r>
-              <w:rPr>
-                <w:rFonts w:ascii="Arial" w:hAnsi="Arial" w:cs="Arial"/>
-              </w:rPr>
-              <w:t>.09.2025</w:t>
+              <w:t>19.09.2025</w:t>
             </w:r>
           </w:p>
         </w:tc>
@@ -971,9 +959,1105 @@
         </w:rPr>
       </w:pPr>
     </w:p>
+    <w:p>
+      <w:pPr>
+        <w:rPr>
+          <w:rFonts w:ascii="Arial" w:hAnsi="Arial" w:cs="Arial"/>
+        </w:rPr>
+      </w:pPr>
+      <w:r>
+        <w:rPr>
+          <w:rFonts w:ascii="Arial" w:hAnsi="Arial" w:cs="Arial"/>
+        </w:rPr>
+        <w:br w:type="page"/>
+      </w:r>
+    </w:p>
+    <w:p>
+      <w:pPr>
+        <w:pStyle w:val="Titolo"/>
+        <w:pBdr>
+          <w:bottom w:val="single" w:sz="4" w:space="4" w:color="auto"/>
+        </w:pBdr>
+        <w:rPr>
+          <w:rFonts w:ascii="Arial" w:hAnsi="Arial" w:cs="Arial"/>
+          <w:color w:val="auto"/>
+        </w:rPr>
+      </w:pPr>
+      <w:r>
+        <w:rPr>
+          <w:rFonts w:ascii="Arial" w:hAnsi="Arial" w:cs="Arial"/>
+          <w:color w:val="auto"/>
+        </w:rPr>
+        <w:lastRenderedPageBreak/>
+        <w:t>Diario di lavoro</w:t>
+      </w:r>
+    </w:p>
+    <w:tbl>
+      <w:tblPr>
+        <w:tblStyle w:val="Grigliatabella"/>
+        <w:tblW w:w="5000" w:type="pct"/>
+        <w:tblLook w:val="04A0" w:firstRow="1" w:lastRow="0" w:firstColumn="1" w:lastColumn="0" w:noHBand="0" w:noVBand="1"/>
+      </w:tblPr>
+      <w:tblGrid>
+        <w:gridCol w:w="2463"/>
+        <w:gridCol w:w="2463"/>
+        <w:gridCol w:w="2464"/>
+        <w:gridCol w:w="2464"/>
+      </w:tblGrid>
+      <w:tr>
+        <w:trPr>
+          <w:trHeight w:val="199"/>
+        </w:trPr>
+        <w:tc>
+          <w:tcPr>
+            <w:tcW w:w="1250" w:type="pct"/>
+            <w:vAlign w:val="center"/>
+          </w:tcPr>
+          <w:p>
+            <w:pPr>
+              <w:rPr>
+                <w:rFonts w:ascii="Arial" w:hAnsi="Arial" w:cs="Arial"/>
+              </w:rPr>
+            </w:pPr>
+            <w:r>
+              <w:rPr>
+                <w:rFonts w:ascii="Arial" w:hAnsi="Arial" w:cs="Arial"/>
+              </w:rPr>
+              <w:t>Luogo</w:t>
+            </w:r>
+          </w:p>
+        </w:tc>
+        <w:tc>
+          <w:tcPr>
+            <w:tcW w:w="3750" w:type="pct"/>
+            <w:gridSpan w:val="3"/>
+            <w:vAlign w:val="center"/>
+          </w:tcPr>
+          <w:p>
+            <w:pPr>
+              <w:rPr>
+                <w:rFonts w:ascii="Arial" w:hAnsi="Arial" w:cs="Arial"/>
+              </w:rPr>
+            </w:pPr>
+            <w:r>
+              <w:rPr>
+                <w:rFonts w:ascii="Arial" w:hAnsi="Arial" w:cs="Arial"/>
+              </w:rPr>
+              <w:t>Canobbio</w:t>
+            </w:r>
+          </w:p>
+        </w:tc>
+      </w:tr>
+      <w:tr>
+        <w:trPr>
+          <w:trHeight w:val="196"/>
+        </w:trPr>
+        <w:tc>
+          <w:tcPr>
+            <w:tcW w:w="1250" w:type="pct"/>
+            <w:vAlign w:val="center"/>
+          </w:tcPr>
+          <w:p>
+            <w:pPr>
+              <w:rPr>
+                <w:rFonts w:ascii="Arial" w:hAnsi="Arial" w:cs="Arial"/>
+              </w:rPr>
+            </w:pPr>
+            <w:r>
+              <w:rPr>
+                <w:rFonts w:ascii="Arial" w:hAnsi="Arial" w:cs="Arial"/>
+              </w:rPr>
+              <w:t>Data</w:t>
+            </w:r>
+          </w:p>
+        </w:tc>
+        <w:tc>
+          <w:tcPr>
+            <w:tcW w:w="3750" w:type="pct"/>
+            <w:gridSpan w:val="3"/>
+            <w:vAlign w:val="center"/>
+          </w:tcPr>
+          <w:p>
+            <w:pPr>
+              <w:rPr>
+                <w:rFonts w:ascii="Arial" w:hAnsi="Arial" w:cs="Arial"/>
+              </w:rPr>
+            </w:pPr>
+            <w:r>
+              <w:rPr>
+                <w:rFonts w:ascii="Arial" w:hAnsi="Arial" w:cs="Arial"/>
+              </w:rPr>
+              <w:t>19.09.2025</w:t>
+            </w:r>
+          </w:p>
+        </w:tc>
+      </w:tr>
+      <w:tr>
+        <w:trPr>
+          <w:trHeight w:val="196"/>
+        </w:trPr>
+        <w:tc>
+          <w:tcPr>
+            <w:tcW w:w="1250" w:type="pct"/>
+            <w:vAlign w:val="center"/>
+          </w:tcPr>
+          <w:p>
+            <w:pPr>
+              <w:rPr>
+                <w:rFonts w:ascii="Arial" w:hAnsi="Arial" w:cs="Arial"/>
+              </w:rPr>
+            </w:pPr>
+            <w:r>
+              <w:rPr>
+                <w:rFonts w:ascii="Arial" w:hAnsi="Arial" w:cs="Arial"/>
+              </w:rPr>
+              <w:t>Mattino</w:t>
+            </w:r>
+          </w:p>
+        </w:tc>
+        <w:tc>
+          <w:tcPr>
+            <w:tcW w:w="1250" w:type="pct"/>
+            <w:vAlign w:val="center"/>
+          </w:tcPr>
+          <w:p>
+            <w:pPr>
+              <w:rPr>
+                <w:rFonts w:ascii="Arial" w:hAnsi="Arial" w:cs="Arial"/>
+              </w:rPr>
+            </w:pPr>
+            <w:r>
+              <w:rPr>
+                <w:rFonts w:ascii="Arial" w:hAnsi="Arial" w:cs="Arial"/>
+              </w:rPr>
+              <w:t>8:20 – 11:35</w:t>
+            </w:r>
+          </w:p>
+        </w:tc>
+        <w:tc>
+          <w:tcPr>
+            <w:tcW w:w="1250" w:type="pct"/>
+            <w:vAlign w:val="center"/>
+          </w:tcPr>
+          <w:p>
+            <w:pPr>
+              <w:rPr>
+                <w:rFonts w:ascii="Arial" w:hAnsi="Arial" w:cs="Arial"/>
+              </w:rPr>
+            </w:pPr>
+            <w:r>
+              <w:rPr>
+                <w:rFonts w:ascii="Arial" w:hAnsi="Arial" w:cs="Arial"/>
+              </w:rPr>
+              <w:t>Pomeriggio</w:t>
+            </w:r>
+          </w:p>
+        </w:tc>
+        <w:tc>
+          <w:tcPr>
+            <w:tcW w:w="1250" w:type="pct"/>
+            <w:vAlign w:val="center"/>
+          </w:tcPr>
+          <w:p>
+            <w:pPr>
+              <w:rPr>
+                <w:rFonts w:ascii="Arial" w:hAnsi="Arial" w:cs="Arial"/>
+              </w:rPr>
+            </w:pPr>
+            <w:r>
+              <w:rPr>
+                <w:rFonts w:ascii="Arial" w:hAnsi="Arial" w:cs="Arial"/>
+              </w:rPr>
+              <w:t>12:30 – 15:45</w:t>
+            </w:r>
+          </w:p>
+        </w:tc>
+      </w:tr>
+    </w:tbl>
+    <w:p>
+      <w:pPr>
+        <w:rPr>
+          <w:rFonts w:ascii="Arial" w:hAnsi="Arial" w:cs="Arial"/>
+        </w:rPr>
+      </w:pPr>
+    </w:p>
+    <w:tbl>
+      <w:tblPr>
+        <w:tblStyle w:val="Grigliatabella"/>
+        <w:tblW w:w="0" w:type="auto"/>
+        <w:tblLook w:val="04A0" w:firstRow="1" w:lastRow="0" w:firstColumn="1" w:lastColumn="0" w:noHBand="0" w:noVBand="1"/>
+      </w:tblPr>
+      <w:tblGrid>
+        <w:gridCol w:w="9854"/>
+      </w:tblGrid>
+      <w:tr>
+        <w:tc>
+          <w:tcPr>
+            <w:tcW w:w="9854" w:type="dxa"/>
+            <w:shd w:val="clear" w:color="auto" w:fill="D9D9D9" w:themeFill="background1" w:themeFillShade="D9"/>
+          </w:tcPr>
+          <w:p>
+            <w:pPr>
+              <w:rPr>
+                <w:rFonts w:ascii="Arial" w:hAnsi="Arial" w:cs="Arial"/>
+              </w:rPr>
+            </w:pPr>
+            <w:r>
+              <w:rPr>
+                <w:rFonts w:ascii="Arial" w:hAnsi="Arial" w:cs="Arial"/>
+              </w:rPr>
+              <w:t>Lavori svolti</w:t>
+            </w:r>
+          </w:p>
+        </w:tc>
+      </w:tr>
+      <w:tr>
+        <w:tc>
+          <w:tcPr>
+            <w:tcW w:w="9854" w:type="dxa"/>
+          </w:tcPr>
+          <w:p>
+            <w:pPr>
+              <w:pStyle w:val="Paragrafoelenco"/>
+              <w:numPr>
+                <w:ilvl w:val="0"/>
+                <w:numId w:val="21"/>
+              </w:numPr>
+              <w:rPr>
+                <w:rFonts w:ascii="Arial" w:hAnsi="Arial" w:cs="Arial"/>
+              </w:rPr>
+            </w:pPr>
+            <w:proofErr w:type="spellStart"/>
+            <w:r>
+              <w:rPr>
+                <w:rFonts w:ascii="Arial" w:hAnsi="Arial" w:cs="Arial"/>
+              </w:rPr>
+              <w:t>Swimlane</w:t>
+            </w:r>
+            <w:proofErr w:type="spellEnd"/>
+          </w:p>
+          <w:p>
+            <w:pPr>
+              <w:pStyle w:val="Paragrafoelenco"/>
+              <w:numPr>
+                <w:ilvl w:val="0"/>
+                <w:numId w:val="21"/>
+              </w:numPr>
+              <w:rPr>
+                <w:rFonts w:ascii="Arial" w:hAnsi="Arial" w:cs="Arial"/>
+              </w:rPr>
+            </w:pPr>
+            <w:r>
+              <w:rPr>
+                <w:rFonts w:ascii="Arial" w:hAnsi="Arial" w:cs="Arial"/>
+              </w:rPr>
+              <w:t xml:space="preserve">Impostato </w:t>
+            </w:r>
+            <w:proofErr w:type="spellStart"/>
+            <w:r>
+              <w:rPr>
+                <w:rFonts w:ascii="Arial" w:hAnsi="Arial" w:cs="Arial"/>
+              </w:rPr>
+              <w:t>Andrioid</w:t>
+            </w:r>
+            <w:proofErr w:type="spellEnd"/>
+            <w:r>
+              <w:rPr>
+                <w:rFonts w:ascii="Arial" w:hAnsi="Arial" w:cs="Arial"/>
+              </w:rPr>
+              <w:t xml:space="preserve"> Studio con Flutter</w:t>
+            </w:r>
+          </w:p>
+        </w:tc>
+      </w:tr>
+    </w:tbl>
+    <w:p>
+      <w:pPr>
+        <w:rPr>
+          <w:rFonts w:ascii="Arial" w:hAnsi="Arial" w:cs="Arial"/>
+        </w:rPr>
+      </w:pPr>
+    </w:p>
+    <w:tbl>
+      <w:tblPr>
+        <w:tblStyle w:val="Grigliatabella"/>
+        <w:tblW w:w="0" w:type="auto"/>
+        <w:tblLook w:val="04A0" w:firstRow="1" w:lastRow="0" w:firstColumn="1" w:lastColumn="0" w:noHBand="0" w:noVBand="1"/>
+      </w:tblPr>
+      <w:tblGrid>
+        <w:gridCol w:w="9854"/>
+      </w:tblGrid>
+      <w:tr>
+        <w:tc>
+          <w:tcPr>
+            <w:tcW w:w="9854" w:type="dxa"/>
+            <w:shd w:val="clear" w:color="auto" w:fill="D9D9D9" w:themeFill="background1" w:themeFillShade="D9"/>
+          </w:tcPr>
+          <w:p>
+            <w:pPr>
+              <w:rPr>
+                <w:rFonts w:ascii="Arial" w:hAnsi="Arial" w:cs="Arial"/>
+              </w:rPr>
+            </w:pPr>
+            <w:r>
+              <w:rPr>
+                <w:rFonts w:ascii="Arial" w:hAnsi="Arial" w:cs="Arial"/>
+              </w:rPr>
+              <w:t>Problemi riscontrati e soluzioni adottate</w:t>
+            </w:r>
+          </w:p>
+        </w:tc>
+      </w:tr>
+      <w:tr>
+        <w:tc>
+          <w:tcPr>
+            <w:tcW w:w="9854" w:type="dxa"/>
+          </w:tcPr>
+          <w:p>
+            <w:pPr>
+              <w:pStyle w:val="Paragrafoelenco"/>
+              <w:numPr>
+                <w:ilvl w:val="0"/>
+                <w:numId w:val="22"/>
+              </w:numPr>
+              <w:rPr>
+                <w:rFonts w:ascii="Arial" w:hAnsi="Arial" w:cs="Arial"/>
+              </w:rPr>
+            </w:pPr>
+            <w:r>
+              <w:rPr>
+                <w:rFonts w:ascii="Arial" w:hAnsi="Arial" w:cs="Arial"/>
+              </w:rPr>
+              <w:t>Problema con Flutter -&gt; I problemi erano legati alla versione</w:t>
+            </w:r>
+            <w:r>
+              <w:rPr>
+                <w:rFonts w:ascii="Arial" w:hAnsi="Arial" w:cs="Arial"/>
+              </w:rPr>
+              <w:t xml:space="preserve"> e al disco </w:t>
+            </w:r>
+            <w:proofErr w:type="spellStart"/>
+            <w:r>
+              <w:rPr>
+                <w:rFonts w:ascii="Arial" w:hAnsi="Arial" w:cs="Arial"/>
+              </w:rPr>
+              <w:t>esternp</w:t>
+            </w:r>
+            <w:proofErr w:type="spellEnd"/>
+            <w:r>
+              <w:rPr>
+                <w:rFonts w:ascii="Arial" w:hAnsi="Arial" w:cs="Arial"/>
+              </w:rPr>
+              <w:t>, risolto installando una versione più vecchia</w:t>
+            </w:r>
+            <w:r>
+              <w:rPr>
+                <w:rFonts w:ascii="Arial" w:hAnsi="Arial" w:cs="Arial"/>
+              </w:rPr>
+              <w:t xml:space="preserve"> in locale</w:t>
+            </w:r>
+            <w:r>
+              <w:rPr>
+                <w:rFonts w:ascii="Arial" w:hAnsi="Arial" w:cs="Arial"/>
+              </w:rPr>
+              <w:t xml:space="preserve"> per poi aggiornarla.</w:t>
+            </w:r>
+          </w:p>
+        </w:tc>
+      </w:tr>
+    </w:tbl>
+    <w:p>
+      <w:pPr>
+        <w:rPr>
+          <w:rFonts w:ascii="Arial" w:hAnsi="Arial" w:cs="Arial"/>
+        </w:rPr>
+      </w:pPr>
+    </w:p>
+    <w:tbl>
+      <w:tblPr>
+        <w:tblStyle w:val="Grigliatabella"/>
+        <w:tblW w:w="0" w:type="auto"/>
+        <w:tblLook w:val="04A0" w:firstRow="1" w:lastRow="0" w:firstColumn="1" w:lastColumn="0" w:noHBand="0" w:noVBand="1"/>
+      </w:tblPr>
+      <w:tblGrid>
+        <w:gridCol w:w="9854"/>
+      </w:tblGrid>
+      <w:tr>
+        <w:tc>
+          <w:tcPr>
+            <w:tcW w:w="9854" w:type="dxa"/>
+            <w:shd w:val="clear" w:color="auto" w:fill="D9D9D9" w:themeFill="background1" w:themeFillShade="D9"/>
+          </w:tcPr>
+          <w:p>
+            <w:pPr>
+              <w:rPr>
+                <w:rFonts w:ascii="Arial" w:hAnsi="Arial" w:cs="Arial"/>
+              </w:rPr>
+            </w:pPr>
+            <w:r>
+              <w:rPr>
+                <w:rFonts w:ascii="Arial" w:hAnsi="Arial" w:cs="Arial"/>
+              </w:rPr>
+              <w:t>Punto della situazione rispetto alla pianificazione</w:t>
+            </w:r>
+          </w:p>
+        </w:tc>
+      </w:tr>
+      <w:tr>
+        <w:tc>
+          <w:tcPr>
+            <w:tcW w:w="9854" w:type="dxa"/>
+          </w:tcPr>
+          <w:p>
+            <w:pPr>
+              <w:pStyle w:val="Paragrafoelenco"/>
+              <w:numPr>
+                <w:ilvl w:val="0"/>
+                <w:numId w:val="22"/>
+              </w:numPr>
+              <w:rPr>
+                <w:rFonts w:ascii="Arial" w:hAnsi="Arial" w:cs="Arial"/>
+              </w:rPr>
+            </w:pPr>
+            <w:r>
+              <w:rPr>
+                <w:rFonts w:ascii="Arial" w:hAnsi="Arial" w:cs="Arial"/>
+              </w:rPr>
+              <w:t>4h per installare flutter correttamente</w:t>
+            </w:r>
+          </w:p>
+        </w:tc>
+      </w:tr>
+    </w:tbl>
+    <w:p>
+      <w:pPr>
+        <w:rPr>
+          <w:rFonts w:ascii="Arial" w:hAnsi="Arial" w:cs="Arial"/>
+        </w:rPr>
+      </w:pPr>
+    </w:p>
+    <w:tbl>
+      <w:tblPr>
+        <w:tblStyle w:val="Grigliatabella"/>
+        <w:tblW w:w="0" w:type="auto"/>
+        <w:tblLook w:val="04A0" w:firstRow="1" w:lastRow="0" w:firstColumn="1" w:lastColumn="0" w:noHBand="0" w:noVBand="1"/>
+      </w:tblPr>
+      <w:tblGrid>
+        <w:gridCol w:w="9854"/>
+      </w:tblGrid>
+      <w:tr>
+        <w:tc>
+          <w:tcPr>
+            <w:tcW w:w="9854" w:type="dxa"/>
+            <w:shd w:val="clear" w:color="auto" w:fill="D9D9D9" w:themeFill="background1" w:themeFillShade="D9"/>
+          </w:tcPr>
+          <w:p>
+            <w:pPr>
+              <w:rPr>
+                <w:rFonts w:ascii="Arial" w:hAnsi="Arial" w:cs="Arial"/>
+              </w:rPr>
+            </w:pPr>
+            <w:r>
+              <w:rPr>
+                <w:rFonts w:ascii="Arial" w:hAnsi="Arial" w:cs="Arial"/>
+              </w:rPr>
+              <w:t>Programma di massima per la prossima giornata di lavoro</w:t>
+            </w:r>
+          </w:p>
+        </w:tc>
+      </w:tr>
+      <w:tr>
+        <w:tc>
+          <w:tcPr>
+            <w:tcW w:w="9854" w:type="dxa"/>
+          </w:tcPr>
+          <w:p>
+            <w:pPr>
+              <w:rPr>
+                <w:rFonts w:ascii="Arial" w:hAnsi="Arial" w:cs="Arial"/>
+              </w:rPr>
+            </w:pPr>
+            <w:r>
+              <w:rPr>
+                <w:rFonts w:ascii="Arial" w:hAnsi="Arial" w:cs="Arial"/>
+              </w:rPr>
+              <w:t>Impostazione API</w:t>
+            </w:r>
+          </w:p>
+          <w:p>
+            <w:pPr>
+              <w:rPr>
+                <w:rFonts w:ascii="Arial" w:hAnsi="Arial" w:cs="Arial"/>
+              </w:rPr>
+            </w:pPr>
+            <w:r>
+              <w:rPr>
+                <w:rFonts w:ascii="Arial" w:hAnsi="Arial" w:cs="Arial"/>
+              </w:rPr>
+              <w:t>Inizio interfaccia in Flutter</w:t>
+            </w:r>
+          </w:p>
+        </w:tc>
+      </w:tr>
+    </w:tbl>
+    <w:p>
+      <w:pPr>
+        <w:rPr>
+          <w:rFonts w:ascii="Arial" w:hAnsi="Arial" w:cs="Arial"/>
+        </w:rPr>
+      </w:pPr>
+    </w:p>
+    <w:p>
+      <w:pPr>
+        <w:rPr>
+          <w:rFonts w:ascii="Arial" w:hAnsi="Arial" w:cs="Arial"/>
+        </w:rPr>
+      </w:pPr>
+      <w:r>
+        <w:rPr>
+          <w:rFonts w:ascii="Arial" w:hAnsi="Arial" w:cs="Arial"/>
+        </w:rPr>
+        <w:br w:type="page"/>
+      </w:r>
+    </w:p>
+    <w:p>
+      <w:pPr>
+        <w:pStyle w:val="Titolo"/>
+        <w:pBdr>
+          <w:bottom w:val="single" w:sz="4" w:space="4" w:color="auto"/>
+        </w:pBdr>
+        <w:rPr>
+          <w:rFonts w:ascii="Arial" w:hAnsi="Arial" w:cs="Arial"/>
+          <w:color w:val="auto"/>
+        </w:rPr>
+      </w:pPr>
+      <w:r>
+        <w:rPr>
+          <w:rFonts w:ascii="Arial" w:hAnsi="Arial" w:cs="Arial"/>
+          <w:color w:val="auto"/>
+        </w:rPr>
+        <w:lastRenderedPageBreak/>
+        <w:t>Diario di lavoro</w:t>
+      </w:r>
+    </w:p>
+    <w:tbl>
+      <w:tblPr>
+        <w:tblStyle w:val="Grigliatabella"/>
+        <w:tblW w:w="5000" w:type="pct"/>
+        <w:tblLook w:val="04A0" w:firstRow="1" w:lastRow="0" w:firstColumn="1" w:lastColumn="0" w:noHBand="0" w:noVBand="1"/>
+      </w:tblPr>
+      <w:tblGrid>
+        <w:gridCol w:w="2463"/>
+        <w:gridCol w:w="2463"/>
+        <w:gridCol w:w="2464"/>
+        <w:gridCol w:w="2464"/>
+      </w:tblGrid>
+      <w:tr>
+        <w:trPr>
+          <w:trHeight w:val="199"/>
+        </w:trPr>
+        <w:tc>
+          <w:tcPr>
+            <w:tcW w:w="1250" w:type="pct"/>
+            <w:vAlign w:val="center"/>
+          </w:tcPr>
+          <w:p>
+            <w:pPr>
+              <w:rPr>
+                <w:rFonts w:ascii="Arial" w:hAnsi="Arial" w:cs="Arial"/>
+              </w:rPr>
+            </w:pPr>
+            <w:r>
+              <w:rPr>
+                <w:rFonts w:ascii="Arial" w:hAnsi="Arial" w:cs="Arial"/>
+              </w:rPr>
+              <w:t>Luogo</w:t>
+            </w:r>
+          </w:p>
+        </w:tc>
+        <w:tc>
+          <w:tcPr>
+            <w:tcW w:w="3750" w:type="pct"/>
+            <w:gridSpan w:val="3"/>
+            <w:vAlign w:val="center"/>
+          </w:tcPr>
+          <w:p>
+            <w:pPr>
+              <w:rPr>
+                <w:rFonts w:ascii="Arial" w:hAnsi="Arial" w:cs="Arial"/>
+              </w:rPr>
+            </w:pPr>
+            <w:r>
+              <w:rPr>
+                <w:rFonts w:ascii="Arial" w:hAnsi="Arial" w:cs="Arial"/>
+              </w:rPr>
+              <w:t>Canobbio</w:t>
+            </w:r>
+          </w:p>
+        </w:tc>
+      </w:tr>
+      <w:tr>
+        <w:trPr>
+          <w:trHeight w:val="196"/>
+        </w:trPr>
+        <w:tc>
+          <w:tcPr>
+            <w:tcW w:w="1250" w:type="pct"/>
+            <w:vAlign w:val="center"/>
+          </w:tcPr>
+          <w:p>
+            <w:pPr>
+              <w:rPr>
+                <w:rFonts w:ascii="Arial" w:hAnsi="Arial" w:cs="Arial"/>
+              </w:rPr>
+            </w:pPr>
+            <w:r>
+              <w:rPr>
+                <w:rFonts w:ascii="Arial" w:hAnsi="Arial" w:cs="Arial"/>
+              </w:rPr>
+              <w:t>Data</w:t>
+            </w:r>
+          </w:p>
+        </w:tc>
+        <w:tc>
+          <w:tcPr>
+            <w:tcW w:w="3750" w:type="pct"/>
+            <w:gridSpan w:val="3"/>
+            <w:vAlign w:val="center"/>
+          </w:tcPr>
+          <w:p>
+            <w:pPr>
+              <w:rPr>
+                <w:rFonts w:ascii="Arial" w:hAnsi="Arial" w:cs="Arial"/>
+              </w:rPr>
+            </w:pPr>
+            <w:r>
+              <w:rPr>
+                <w:rFonts w:ascii="Arial" w:hAnsi="Arial" w:cs="Arial"/>
+              </w:rPr>
+              <w:t>03</w:t>
+            </w:r>
+            <w:r>
+              <w:rPr>
+                <w:rFonts w:ascii="Arial" w:hAnsi="Arial" w:cs="Arial"/>
+              </w:rPr>
+              <w:t>.</w:t>
+            </w:r>
+            <w:r>
+              <w:rPr>
+                <w:rFonts w:ascii="Arial" w:hAnsi="Arial" w:cs="Arial"/>
+              </w:rPr>
+              <w:t>10</w:t>
+            </w:r>
+            <w:r>
+              <w:rPr>
+                <w:rFonts w:ascii="Arial" w:hAnsi="Arial" w:cs="Arial"/>
+              </w:rPr>
+              <w:t>.2025</w:t>
+            </w:r>
+          </w:p>
+        </w:tc>
+      </w:tr>
+      <w:tr>
+        <w:trPr>
+          <w:trHeight w:val="196"/>
+        </w:trPr>
+        <w:tc>
+          <w:tcPr>
+            <w:tcW w:w="1250" w:type="pct"/>
+            <w:vAlign w:val="center"/>
+          </w:tcPr>
+          <w:p>
+            <w:pPr>
+              <w:rPr>
+                <w:rFonts w:ascii="Arial" w:hAnsi="Arial" w:cs="Arial"/>
+              </w:rPr>
+            </w:pPr>
+            <w:r>
+              <w:rPr>
+                <w:rFonts w:ascii="Arial" w:hAnsi="Arial" w:cs="Arial"/>
+              </w:rPr>
+              <w:t>Mattino</w:t>
+            </w:r>
+          </w:p>
+        </w:tc>
+        <w:tc>
+          <w:tcPr>
+            <w:tcW w:w="1250" w:type="pct"/>
+            <w:vAlign w:val="center"/>
+          </w:tcPr>
+          <w:p>
+            <w:pPr>
+              <w:rPr>
+                <w:rFonts w:ascii="Arial" w:hAnsi="Arial" w:cs="Arial"/>
+              </w:rPr>
+            </w:pPr>
+            <w:r>
+              <w:rPr>
+                <w:rFonts w:ascii="Arial" w:hAnsi="Arial" w:cs="Arial"/>
+              </w:rPr>
+              <w:t>8:20 – 11:35</w:t>
+            </w:r>
+          </w:p>
+        </w:tc>
+        <w:tc>
+          <w:tcPr>
+            <w:tcW w:w="1250" w:type="pct"/>
+            <w:vAlign w:val="center"/>
+          </w:tcPr>
+          <w:p>
+            <w:pPr>
+              <w:rPr>
+                <w:rFonts w:ascii="Arial" w:hAnsi="Arial" w:cs="Arial"/>
+              </w:rPr>
+            </w:pPr>
+            <w:r>
+              <w:rPr>
+                <w:rFonts w:ascii="Arial" w:hAnsi="Arial" w:cs="Arial"/>
+              </w:rPr>
+              <w:t>Pomeriggio</w:t>
+            </w:r>
+          </w:p>
+        </w:tc>
+        <w:tc>
+          <w:tcPr>
+            <w:tcW w:w="1250" w:type="pct"/>
+            <w:vAlign w:val="center"/>
+          </w:tcPr>
+          <w:p>
+            <w:pPr>
+              <w:rPr>
+                <w:rFonts w:ascii="Arial" w:hAnsi="Arial" w:cs="Arial"/>
+              </w:rPr>
+            </w:pPr>
+            <w:r>
+              <w:rPr>
+                <w:rFonts w:ascii="Arial" w:hAnsi="Arial" w:cs="Arial"/>
+              </w:rPr>
+              <w:t>12:30 – 15:45</w:t>
+            </w:r>
+          </w:p>
+        </w:tc>
+      </w:tr>
+    </w:tbl>
+    <w:p>
+      <w:pPr>
+        <w:rPr>
+          <w:rFonts w:ascii="Arial" w:hAnsi="Arial" w:cs="Arial"/>
+        </w:rPr>
+      </w:pPr>
+    </w:p>
+    <w:tbl>
+      <w:tblPr>
+        <w:tblStyle w:val="Grigliatabella"/>
+        <w:tblW w:w="0" w:type="auto"/>
+        <w:tblLook w:val="04A0" w:firstRow="1" w:lastRow="0" w:firstColumn="1" w:lastColumn="0" w:noHBand="0" w:noVBand="1"/>
+      </w:tblPr>
+      <w:tblGrid>
+        <w:gridCol w:w="9854"/>
+      </w:tblGrid>
+      <w:tr>
+        <w:tc>
+          <w:tcPr>
+            <w:tcW w:w="9854" w:type="dxa"/>
+            <w:shd w:val="clear" w:color="auto" w:fill="D9D9D9" w:themeFill="background1" w:themeFillShade="D9"/>
+          </w:tcPr>
+          <w:p>
+            <w:pPr>
+              <w:rPr>
+                <w:rFonts w:ascii="Arial" w:hAnsi="Arial" w:cs="Arial"/>
+              </w:rPr>
+            </w:pPr>
+            <w:r>
+              <w:rPr>
+                <w:rFonts w:ascii="Arial" w:hAnsi="Arial" w:cs="Arial"/>
+              </w:rPr>
+              <w:t>Lavori svolti</w:t>
+            </w:r>
+          </w:p>
+        </w:tc>
+      </w:tr>
+      <w:tr>
+        <w:tc>
+          <w:tcPr>
+            <w:tcW w:w="9854" w:type="dxa"/>
+          </w:tcPr>
+          <w:p>
+            <w:pPr>
+              <w:rPr>
+                <w:rFonts w:ascii="Arial" w:hAnsi="Arial" w:cs="Arial"/>
+              </w:rPr>
+            </w:pPr>
+            <w:r>
+              <w:rPr>
+                <w:rFonts w:ascii="Arial" w:hAnsi="Arial" w:cs="Arial"/>
+              </w:rPr>
+              <w:t>Progettazione UI</w:t>
+            </w:r>
+          </w:p>
+          <w:p>
+            <w:pPr>
+              <w:rPr>
+                <w:rFonts w:ascii="Arial" w:hAnsi="Arial" w:cs="Arial"/>
+              </w:rPr>
+            </w:pPr>
+            <w:r>
+              <w:rPr>
+                <w:rFonts w:ascii="Arial" w:hAnsi="Arial" w:cs="Arial"/>
+              </w:rPr>
+              <w:t>Implementazione API/JSON</w:t>
+            </w:r>
+          </w:p>
+        </w:tc>
+      </w:tr>
+    </w:tbl>
+    <w:p>
+      <w:pPr>
+        <w:rPr>
+          <w:rFonts w:ascii="Arial" w:hAnsi="Arial" w:cs="Arial"/>
+        </w:rPr>
+      </w:pPr>
+    </w:p>
+    <w:tbl>
+      <w:tblPr>
+        <w:tblStyle w:val="Grigliatabella"/>
+        <w:tblW w:w="0" w:type="auto"/>
+        <w:tblLook w:val="04A0" w:firstRow="1" w:lastRow="0" w:firstColumn="1" w:lastColumn="0" w:noHBand="0" w:noVBand="1"/>
+      </w:tblPr>
+      <w:tblGrid>
+        <w:gridCol w:w="9854"/>
+      </w:tblGrid>
+      <w:tr>
+        <w:tc>
+          <w:tcPr>
+            <w:tcW w:w="9854" w:type="dxa"/>
+            <w:shd w:val="clear" w:color="auto" w:fill="D9D9D9" w:themeFill="background1" w:themeFillShade="D9"/>
+          </w:tcPr>
+          <w:p>
+            <w:pPr>
+              <w:rPr>
+                <w:rFonts w:ascii="Arial" w:hAnsi="Arial" w:cs="Arial"/>
+              </w:rPr>
+            </w:pPr>
+            <w:r>
+              <w:rPr>
+                <w:rFonts w:ascii="Arial" w:hAnsi="Arial" w:cs="Arial"/>
+              </w:rPr>
+              <w:t>Problemi riscontrati e soluzioni adottate</w:t>
+            </w:r>
+          </w:p>
+        </w:tc>
+      </w:tr>
+      <w:tr>
+        <w:tc>
+          <w:tcPr>
+            <w:tcW w:w="9854" w:type="dxa"/>
+          </w:tcPr>
+          <w:p>
+            <w:pPr>
+              <w:rPr>
+                <w:rFonts w:ascii="Arial" w:hAnsi="Arial" w:cs="Arial"/>
+              </w:rPr>
+            </w:pPr>
+            <w:r>
+              <w:rPr>
+                <w:rFonts w:ascii="Arial" w:hAnsi="Arial" w:cs="Arial"/>
+              </w:rPr>
+              <w:t xml:space="preserve">API non disponibile gratuitamente </w:t>
+            </w:r>
+            <w:r>
+              <w:rPr>
+                <w:rFonts w:ascii="Arial" w:hAnsi="Arial" w:cs="Arial"/>
+              </w:rPr>
+              <w:sym w:font="Wingdings" w:char="F0E0"/>
+            </w:r>
+            <w:r>
+              <w:rPr>
+                <w:rFonts w:ascii="Arial" w:hAnsi="Arial" w:cs="Arial"/>
+              </w:rPr>
+              <w:t xml:space="preserve"> File JSON</w:t>
+            </w:r>
+          </w:p>
+          <w:p>
+            <w:pPr>
+              <w:rPr>
+                <w:rFonts w:ascii="Arial" w:hAnsi="Arial" w:cs="Arial"/>
+              </w:rPr>
+            </w:pPr>
+            <w:r>
+              <w:rPr>
+                <w:rFonts w:ascii="Arial" w:hAnsi="Arial" w:cs="Arial"/>
+              </w:rPr>
+              <w:t xml:space="preserve">JSON su </w:t>
+            </w:r>
+            <w:hyperlink r:id="rId8" w:history="1">
+              <w:r>
+                <w:rPr>
+                  <w:rStyle w:val="Collegamentoipertestuale"/>
+                  <w:rFonts w:ascii="Arial" w:hAnsi="Arial" w:cs="Arial"/>
+                </w:rPr>
+                <w:t>www.samtinfo.ch</w:t>
+              </w:r>
+            </w:hyperlink>
+            <w:r>
+              <w:rPr>
+                <w:rFonts w:ascii="Arial" w:hAnsi="Arial" w:cs="Arial"/>
+              </w:rPr>
+              <w:t xml:space="preserve"> non accessibile (richiesta bloccata) </w:t>
+            </w:r>
+            <w:r>
+              <w:rPr>
+                <w:rFonts w:ascii="Arial" w:hAnsi="Arial" w:cs="Arial"/>
+              </w:rPr>
+              <w:sym w:font="Wingdings" w:char="F0E0"/>
+            </w:r>
+            <w:r>
+              <w:rPr>
+                <w:rFonts w:ascii="Arial" w:hAnsi="Arial" w:cs="Arial"/>
+              </w:rPr>
+              <w:t xml:space="preserve"> File JSON messo su </w:t>
+            </w:r>
+            <w:hyperlink r:id="rId9" w:history="1">
+              <w:proofErr w:type="spellStart"/>
+              <w:r>
+                <w:rPr>
+                  <w:rStyle w:val="Collegamentoipertestuale"/>
+                  <w:rFonts w:ascii="Arial" w:hAnsi="Arial" w:cs="Arial"/>
+                </w:rPr>
+                <w:t>jsonkeeper</w:t>
+              </w:r>
+              <w:proofErr w:type="spellEnd"/>
+            </w:hyperlink>
+          </w:p>
+        </w:tc>
+      </w:tr>
+    </w:tbl>
+    <w:p>
+      <w:pPr>
+        <w:rPr>
+          <w:rFonts w:ascii="Arial" w:hAnsi="Arial" w:cs="Arial"/>
+        </w:rPr>
+      </w:pPr>
+    </w:p>
+    <w:tbl>
+      <w:tblPr>
+        <w:tblStyle w:val="Grigliatabella"/>
+        <w:tblW w:w="0" w:type="auto"/>
+        <w:tblLook w:val="04A0" w:firstRow="1" w:lastRow="0" w:firstColumn="1" w:lastColumn="0" w:noHBand="0" w:noVBand="1"/>
+      </w:tblPr>
+      <w:tblGrid>
+        <w:gridCol w:w="9854"/>
+      </w:tblGrid>
+      <w:tr>
+        <w:tc>
+          <w:tcPr>
+            <w:tcW w:w="9854" w:type="dxa"/>
+            <w:shd w:val="clear" w:color="auto" w:fill="D9D9D9" w:themeFill="background1" w:themeFillShade="D9"/>
+          </w:tcPr>
+          <w:p>
+            <w:pPr>
+              <w:rPr>
+                <w:rFonts w:ascii="Arial" w:hAnsi="Arial" w:cs="Arial"/>
+              </w:rPr>
+            </w:pPr>
+            <w:r>
+              <w:rPr>
+                <w:rFonts w:ascii="Arial" w:hAnsi="Arial" w:cs="Arial"/>
+              </w:rPr>
+              <w:t>Punto della situazione rispetto alla pianificazione</w:t>
+            </w:r>
+          </w:p>
+        </w:tc>
+      </w:tr>
+      <w:tr>
+        <w:tc>
+          <w:tcPr>
+            <w:tcW w:w="9854" w:type="dxa"/>
+          </w:tcPr>
+          <w:p>
+            <w:pPr>
+              <w:rPr>
+                <w:rFonts w:ascii="Arial" w:hAnsi="Arial" w:cs="Arial"/>
+              </w:rPr>
+            </w:pPr>
+            <w:r>
+              <w:rPr>
+                <w:rFonts w:ascii="Arial" w:hAnsi="Arial" w:cs="Arial"/>
+              </w:rPr>
+              <w:t>-</w:t>
+            </w:r>
+          </w:p>
+        </w:tc>
+      </w:tr>
+    </w:tbl>
+    <w:p>
+      <w:pPr>
+        <w:rPr>
+          <w:rFonts w:ascii="Arial" w:hAnsi="Arial" w:cs="Arial"/>
+        </w:rPr>
+      </w:pPr>
+    </w:p>
+    <w:tbl>
+      <w:tblPr>
+        <w:tblStyle w:val="Grigliatabella"/>
+        <w:tblW w:w="0" w:type="auto"/>
+        <w:tblLook w:val="04A0" w:firstRow="1" w:lastRow="0" w:firstColumn="1" w:lastColumn="0" w:noHBand="0" w:noVBand="1"/>
+      </w:tblPr>
+      <w:tblGrid>
+        <w:gridCol w:w="9854"/>
+      </w:tblGrid>
+      <w:tr>
+        <w:tc>
+          <w:tcPr>
+            <w:tcW w:w="9854" w:type="dxa"/>
+            <w:shd w:val="clear" w:color="auto" w:fill="D9D9D9" w:themeFill="background1" w:themeFillShade="D9"/>
+          </w:tcPr>
+          <w:p>
+            <w:pPr>
+              <w:rPr>
+                <w:rFonts w:ascii="Arial" w:hAnsi="Arial" w:cs="Arial"/>
+              </w:rPr>
+            </w:pPr>
+            <w:r>
+              <w:rPr>
+                <w:rFonts w:ascii="Arial" w:hAnsi="Arial" w:cs="Arial"/>
+              </w:rPr>
+              <w:t>Programma di massima per la prossima giornata di lavoro</w:t>
+            </w:r>
+          </w:p>
+        </w:tc>
+      </w:tr>
+      <w:tr>
+        <w:tc>
+          <w:tcPr>
+            <w:tcW w:w="9854" w:type="dxa"/>
+          </w:tcPr>
+          <w:p>
+            <w:pPr>
+              <w:rPr>
+                <w:rFonts w:ascii="Arial" w:hAnsi="Arial" w:cs="Arial"/>
+              </w:rPr>
+            </w:pPr>
+            <w:r>
+              <w:rPr>
+                <w:rFonts w:ascii="Arial" w:hAnsi="Arial" w:cs="Arial"/>
+              </w:rPr>
+              <w:t>-</w:t>
+            </w:r>
+          </w:p>
+        </w:tc>
+      </w:tr>
+    </w:tbl>
+    <w:p>
+      <w:pPr>
+        <w:rPr>
+          <w:rFonts w:ascii="Arial" w:hAnsi="Arial" w:cs="Arial"/>
+        </w:rPr>
+      </w:pPr>
+    </w:p>
     <w:sectPr>
-      <w:headerReference w:type="default" r:id="rId8"/>
-      <w:footerReference w:type="default" r:id="rId9"/>
+      <w:headerReference w:type="default" r:id="rId10"/>
+      <w:footerReference w:type="default" r:id="rId11"/>
       <w:pgSz w:w="11906" w:h="16838"/>
       <w:pgMar w:top="1135" w:right="1134" w:bottom="993" w:left="1134" w:header="708" w:footer="314" w:gutter="0"/>
       <w:cols w:space="708"/>
@@ -1312,6 +2396,118 @@
     </w:lvl>
   </w:abstractNum>
   <w:abstractNum w:abstractNumId="1" w15:restartNumberingAfterBreak="0">
+    <w:nsid w:val="148B59BC"/>
+    <w:multiLevelType w:val="hybridMultilevel"/>
+    <w:tmpl w:val="6714C330"/>
+    <w:lvl w:ilvl="0" w:tplc="3E268E7A">
+      <w:numFmt w:val="bullet"/>
+      <w:lvlText w:val="-"/>
+      <w:lvlJc w:val="left"/>
+      <w:pPr>
+        <w:ind w:left="720" w:hanging="360"/>
+      </w:pPr>
+      <w:rPr>
+        <w:rFonts w:ascii="Arial" w:eastAsiaTheme="minorHAnsi" w:hAnsi="Arial" w:cs="Arial" w:hint="default"/>
+      </w:rPr>
+    </w:lvl>
+    <w:lvl w:ilvl="1" w:tplc="08100003" w:tentative="1">
+      <w:start w:val="1"/>
+      <w:numFmt w:val="bullet"/>
+      <w:lvlText w:val="o"/>
+      <w:lvlJc w:val="left"/>
+      <w:pPr>
+        <w:ind w:left="1440" w:hanging="360"/>
+      </w:pPr>
+      <w:rPr>
+        <w:rFonts w:ascii="Courier New" w:hAnsi="Courier New" w:cs="Courier New" w:hint="default"/>
+      </w:rPr>
+    </w:lvl>
+    <w:lvl w:ilvl="2" w:tplc="08100005" w:tentative="1">
+      <w:start w:val="1"/>
+      <w:numFmt w:val="bullet"/>
+      <w:lvlText w:val=""/>
+      <w:lvlJc w:val="left"/>
+      <w:pPr>
+        <w:ind w:left="2160" w:hanging="360"/>
+      </w:pPr>
+      <w:rPr>
+        <w:rFonts w:ascii="Wingdings" w:hAnsi="Wingdings" w:hint="default"/>
+      </w:rPr>
+    </w:lvl>
+    <w:lvl w:ilvl="3" w:tplc="08100001" w:tentative="1">
+      <w:start w:val="1"/>
+      <w:numFmt w:val="bullet"/>
+      <w:lvlText w:val=""/>
+      <w:lvlJc w:val="left"/>
+      <w:pPr>
+        <w:ind w:left="2880" w:hanging="360"/>
+      </w:pPr>
+      <w:rPr>
+        <w:rFonts w:ascii="Symbol" w:hAnsi="Symbol" w:hint="default"/>
+      </w:rPr>
+    </w:lvl>
+    <w:lvl w:ilvl="4" w:tplc="08100003" w:tentative="1">
+      <w:start w:val="1"/>
+      <w:numFmt w:val="bullet"/>
+      <w:lvlText w:val="o"/>
+      <w:lvlJc w:val="left"/>
+      <w:pPr>
+        <w:ind w:left="3600" w:hanging="360"/>
+      </w:pPr>
+      <w:rPr>
+        <w:rFonts w:ascii="Courier New" w:hAnsi="Courier New" w:cs="Courier New" w:hint="default"/>
+      </w:rPr>
+    </w:lvl>
+    <w:lvl w:ilvl="5" w:tplc="08100005" w:tentative="1">
+      <w:start w:val="1"/>
+      <w:numFmt w:val="bullet"/>
+      <w:lvlText w:val=""/>
+      <w:lvlJc w:val="left"/>
+      <w:pPr>
+        <w:ind w:left="4320" w:hanging="360"/>
+      </w:pPr>
+      <w:rPr>
+        <w:rFonts w:ascii="Wingdings" w:hAnsi="Wingdings" w:hint="default"/>
+      </w:rPr>
+    </w:lvl>
+    <w:lvl w:ilvl="6" w:tplc="08100001" w:tentative="1">
+      <w:start w:val="1"/>
+      <w:numFmt w:val="bullet"/>
+      <w:lvlText w:val=""/>
+      <w:lvlJc w:val="left"/>
+      <w:pPr>
+        <w:ind w:left="5040" w:hanging="360"/>
+      </w:pPr>
+      <w:rPr>
+        <w:rFonts w:ascii="Symbol" w:hAnsi="Symbol" w:hint="default"/>
+      </w:rPr>
+    </w:lvl>
+    <w:lvl w:ilvl="7" w:tplc="08100003" w:tentative="1">
+      <w:start w:val="1"/>
+      <w:numFmt w:val="bullet"/>
+      <w:lvlText w:val="o"/>
+      <w:lvlJc w:val="left"/>
+      <w:pPr>
+        <w:ind w:left="5760" w:hanging="360"/>
+      </w:pPr>
+      <w:rPr>
+        <w:rFonts w:ascii="Courier New" w:hAnsi="Courier New" w:cs="Courier New" w:hint="default"/>
+      </w:rPr>
+    </w:lvl>
+    <w:lvl w:ilvl="8" w:tplc="08100005" w:tentative="1">
+      <w:start w:val="1"/>
+      <w:numFmt w:val="bullet"/>
+      <w:lvlText w:val=""/>
+      <w:lvlJc w:val="left"/>
+      <w:pPr>
+        <w:ind w:left="6480" w:hanging="360"/>
+      </w:pPr>
+      <w:rPr>
+        <w:rFonts w:ascii="Wingdings" w:hAnsi="Wingdings" w:hint="default"/>
+      </w:rPr>
+    </w:lvl>
+  </w:abstractNum>
+  <w:abstractNum w:abstractNumId="2" w15:restartNumberingAfterBreak="0">
     <w:nsid w:val="1AC113DD"/>
     <w:multiLevelType w:val="hybridMultilevel"/>
     <w:tmpl w:val="7F14AF36"/>
@@ -1423,7 +2619,7 @@
       </w:rPr>
     </w:lvl>
   </w:abstractNum>
-  <w:abstractNum w:abstractNumId="2" w15:restartNumberingAfterBreak="0">
+  <w:abstractNum w:abstractNumId="3" w15:restartNumberingAfterBreak="0">
     <w:nsid w:val="1DFB51AB"/>
     <w:multiLevelType w:val="hybridMultilevel"/>
     <w:tmpl w:val="BFACE39E"/>
@@ -1536,7 +2732,7 @@
       </w:rPr>
     </w:lvl>
   </w:abstractNum>
-  <w:abstractNum w:abstractNumId="3" w15:restartNumberingAfterBreak="0">
+  <w:abstractNum w:abstractNumId="4" w15:restartNumberingAfterBreak="0">
     <w:nsid w:val="36E11DF4"/>
     <w:multiLevelType w:val="hybridMultilevel"/>
     <w:tmpl w:val="1856E4BE"/>
@@ -1648,7 +2844,7 @@
       </w:rPr>
     </w:lvl>
   </w:abstractNum>
-  <w:abstractNum w:abstractNumId="4" w15:restartNumberingAfterBreak="0">
+  <w:abstractNum w:abstractNumId="5" w15:restartNumberingAfterBreak="0">
     <w:nsid w:val="3AFA4BF8"/>
     <w:multiLevelType w:val="hybridMultilevel"/>
     <w:tmpl w:val="EF1C99B4"/>
@@ -1760,7 +2956,7 @@
       </w:rPr>
     </w:lvl>
   </w:abstractNum>
-  <w:abstractNum w:abstractNumId="5" w15:restartNumberingAfterBreak="0">
+  <w:abstractNum w:abstractNumId="6" w15:restartNumberingAfterBreak="0">
     <w:nsid w:val="3D4C551D"/>
     <w:multiLevelType w:val="hybridMultilevel"/>
     <w:tmpl w:val="1D629A34"/>
@@ -1873,7 +3069,7 @@
       </w:rPr>
     </w:lvl>
   </w:abstractNum>
-  <w:abstractNum w:abstractNumId="6" w15:restartNumberingAfterBreak="0">
+  <w:abstractNum w:abstractNumId="7" w15:restartNumberingAfterBreak="0">
     <w:nsid w:val="3EBE4D1A"/>
     <w:multiLevelType w:val="hybridMultilevel"/>
     <w:tmpl w:val="C2E8BF98"/>
@@ -1985,7 +3181,7 @@
       </w:rPr>
     </w:lvl>
   </w:abstractNum>
-  <w:abstractNum w:abstractNumId="7" w15:restartNumberingAfterBreak="0">
+  <w:abstractNum w:abstractNumId="8" w15:restartNumberingAfterBreak="0">
     <w:nsid w:val="3F671B2A"/>
     <w:multiLevelType w:val="hybridMultilevel"/>
     <w:tmpl w:val="837CCA7E"/>
@@ -2098,7 +3294,7 @@
       </w:rPr>
     </w:lvl>
   </w:abstractNum>
-  <w:abstractNum w:abstractNumId="8" w15:restartNumberingAfterBreak="0">
+  <w:abstractNum w:abstractNumId="9" w15:restartNumberingAfterBreak="0">
     <w:nsid w:val="432D4A14"/>
     <w:multiLevelType w:val="hybridMultilevel"/>
     <w:tmpl w:val="3850D6E2"/>
@@ -2210,7 +3406,7 @@
       </w:rPr>
     </w:lvl>
   </w:abstractNum>
-  <w:abstractNum w:abstractNumId="9" w15:restartNumberingAfterBreak="0">
+  <w:abstractNum w:abstractNumId="10" w15:restartNumberingAfterBreak="0">
     <w:nsid w:val="442C21C6"/>
     <w:multiLevelType w:val="hybridMultilevel"/>
     <w:tmpl w:val="D64E2F34"/>
@@ -2323,7 +3519,7 @@
       </w:rPr>
     </w:lvl>
   </w:abstractNum>
-  <w:abstractNum w:abstractNumId="10" w15:restartNumberingAfterBreak="0">
+  <w:abstractNum w:abstractNumId="11" w15:restartNumberingAfterBreak="0">
     <w:nsid w:val="44F65ACA"/>
     <w:multiLevelType w:val="hybridMultilevel"/>
     <w:tmpl w:val="A3C8D654"/>
@@ -2436,7 +3632,7 @@
       </w:rPr>
     </w:lvl>
   </w:abstractNum>
-  <w:abstractNum w:abstractNumId="11" w15:restartNumberingAfterBreak="0">
+  <w:abstractNum w:abstractNumId="12" w15:restartNumberingAfterBreak="0">
     <w:nsid w:val="45714A95"/>
     <w:multiLevelType w:val="hybridMultilevel"/>
     <w:tmpl w:val="05F4A790"/>
@@ -2548,7 +3744,7 @@
       </w:rPr>
     </w:lvl>
   </w:abstractNum>
-  <w:abstractNum w:abstractNumId="12" w15:restartNumberingAfterBreak="0">
+  <w:abstractNum w:abstractNumId="13" w15:restartNumberingAfterBreak="0">
     <w:nsid w:val="47473CE2"/>
     <w:multiLevelType w:val="hybridMultilevel"/>
     <w:tmpl w:val="ECF27DAE"/>
@@ -2660,7 +3856,7 @@
       </w:rPr>
     </w:lvl>
   </w:abstractNum>
-  <w:abstractNum w:abstractNumId="13" w15:restartNumberingAfterBreak="0">
+  <w:abstractNum w:abstractNumId="14" w15:restartNumberingAfterBreak="0">
     <w:nsid w:val="4D8115E5"/>
     <w:multiLevelType w:val="hybridMultilevel"/>
     <w:tmpl w:val="3DC066B4"/>
@@ -2773,7 +3969,7 @@
       </w:rPr>
     </w:lvl>
   </w:abstractNum>
-  <w:abstractNum w:abstractNumId="14" w15:restartNumberingAfterBreak="0">
+  <w:abstractNum w:abstractNumId="15" w15:restartNumberingAfterBreak="0">
     <w:nsid w:val="5A3606D5"/>
     <w:multiLevelType w:val="hybridMultilevel"/>
     <w:tmpl w:val="91805626"/>
@@ -2886,7 +4082,7 @@
       </w:rPr>
     </w:lvl>
   </w:abstractNum>
-  <w:abstractNum w:abstractNumId="15" w15:restartNumberingAfterBreak="0">
+  <w:abstractNum w:abstractNumId="16" w15:restartNumberingAfterBreak="0">
     <w:nsid w:val="61C87B25"/>
     <w:multiLevelType w:val="hybridMultilevel"/>
     <w:tmpl w:val="6FA21976"/>
@@ -2999,7 +4195,7 @@
       </w:rPr>
     </w:lvl>
   </w:abstractNum>
-  <w:abstractNum w:abstractNumId="16" w15:restartNumberingAfterBreak="0">
+  <w:abstractNum w:abstractNumId="17" w15:restartNumberingAfterBreak="0">
     <w:nsid w:val="621D43F7"/>
     <w:multiLevelType w:val="hybridMultilevel"/>
     <w:tmpl w:val="E1BA4850"/>
@@ -3112,7 +4308,7 @@
       </w:rPr>
     </w:lvl>
   </w:abstractNum>
-  <w:abstractNum w:abstractNumId="17" w15:restartNumberingAfterBreak="0">
+  <w:abstractNum w:abstractNumId="18" w15:restartNumberingAfterBreak="0">
     <w:nsid w:val="657763C8"/>
     <w:multiLevelType w:val="hybridMultilevel"/>
     <w:tmpl w:val="94F87C5A"/>
@@ -3225,7 +4421,7 @@
       </w:rPr>
     </w:lvl>
   </w:abstractNum>
-  <w:abstractNum w:abstractNumId="18" w15:restartNumberingAfterBreak="0">
+  <w:abstractNum w:abstractNumId="19" w15:restartNumberingAfterBreak="0">
     <w:nsid w:val="6AFC21B1"/>
     <w:multiLevelType w:val="hybridMultilevel"/>
     <w:tmpl w:val="ABCC59D8"/>
@@ -3337,7 +4533,7 @@
       </w:rPr>
     </w:lvl>
   </w:abstractNum>
-  <w:abstractNum w:abstractNumId="19" w15:restartNumberingAfterBreak="0">
+  <w:abstractNum w:abstractNumId="20" w15:restartNumberingAfterBreak="0">
     <w:nsid w:val="74DB59D8"/>
     <w:multiLevelType w:val="hybridMultilevel"/>
     <w:tmpl w:val="E334E25C"/>
@@ -3450,7 +4646,7 @@
       </w:rPr>
     </w:lvl>
   </w:abstractNum>
-  <w:abstractNum w:abstractNumId="20" w15:restartNumberingAfterBreak="0">
+  <w:abstractNum w:abstractNumId="21" w15:restartNumberingAfterBreak="0">
     <w:nsid w:val="7DC25969"/>
     <w:multiLevelType w:val="hybridMultilevel"/>
     <w:tmpl w:val="49A4B118"/>
@@ -3540,67 +4736,70 @@
     </w:lvl>
   </w:abstractNum>
   <w:num w:numId="1" w16cid:durableId="1743869248">
+    <w:abstractNumId w:val="16"/>
+  </w:num>
+  <w:num w:numId="2" w16cid:durableId="1609922547">
+    <w:abstractNumId w:val="14"/>
+  </w:num>
+  <w:num w:numId="3" w16cid:durableId="1600985745">
+    <w:abstractNumId w:val="17"/>
+  </w:num>
+  <w:num w:numId="4" w16cid:durableId="102892709">
+    <w:abstractNumId w:val="6"/>
+  </w:num>
+  <w:num w:numId="5" w16cid:durableId="476726681">
+    <w:abstractNumId w:val="20"/>
+  </w:num>
+  <w:num w:numId="6" w16cid:durableId="2091390881">
+    <w:abstractNumId w:val="3"/>
+  </w:num>
+  <w:num w:numId="7" w16cid:durableId="1858348498">
+    <w:abstractNumId w:val="18"/>
+  </w:num>
+  <w:num w:numId="8" w16cid:durableId="240408902">
+    <w:abstractNumId w:val="10"/>
+  </w:num>
+  <w:num w:numId="9" w16cid:durableId="1197693979">
+    <w:abstractNumId w:val="7"/>
+  </w:num>
+  <w:num w:numId="10" w16cid:durableId="304941081">
+    <w:abstractNumId w:val="9"/>
+  </w:num>
+  <w:num w:numId="11" w16cid:durableId="952982210">
     <w:abstractNumId w:val="15"/>
   </w:num>
-  <w:num w:numId="2" w16cid:durableId="1609922547">
+  <w:num w:numId="12" w16cid:durableId="1856458507">
+    <w:abstractNumId w:val="2"/>
+  </w:num>
+  <w:num w:numId="13" w16cid:durableId="352810142">
+    <w:abstractNumId w:val="5"/>
+  </w:num>
+  <w:num w:numId="14" w16cid:durableId="1485585655">
+    <w:abstractNumId w:val="12"/>
+  </w:num>
+  <w:num w:numId="15" w16cid:durableId="1756123183">
+    <w:abstractNumId w:val="8"/>
+  </w:num>
+  <w:num w:numId="16" w16cid:durableId="590091206">
     <w:abstractNumId w:val="13"/>
   </w:num>
-  <w:num w:numId="3" w16cid:durableId="1600985745">
-    <w:abstractNumId w:val="16"/>
+  <w:num w:numId="17" w16cid:durableId="1337611431">
+    <w:abstractNumId w:val="21"/>
   </w:num>
-  <w:num w:numId="4" w16cid:durableId="102892709">
-    <w:abstractNumId w:val="5"/>
+  <w:num w:numId="18" w16cid:durableId="300815765">
+    <w:abstractNumId w:val="11"/>
   </w:num>
-  <w:num w:numId="5" w16cid:durableId="476726681">
+  <w:num w:numId="19" w16cid:durableId="686954867">
     <w:abstractNumId w:val="19"/>
   </w:num>
-  <w:num w:numId="6" w16cid:durableId="2091390881">
-    <w:abstractNumId w:val="2"/>
-  </w:num>
-  <w:num w:numId="7" w16cid:durableId="1858348498">
-    <w:abstractNumId w:val="17"/>
-  </w:num>
-  <w:num w:numId="8" w16cid:durableId="240408902">
-    <w:abstractNumId w:val="9"/>
-  </w:num>
-  <w:num w:numId="9" w16cid:durableId="1197693979">
-    <w:abstractNumId w:val="6"/>
-  </w:num>
-  <w:num w:numId="10" w16cid:durableId="304941081">
-    <w:abstractNumId w:val="8"/>
-  </w:num>
-  <w:num w:numId="11" w16cid:durableId="952982210">
-    <w:abstractNumId w:val="14"/>
-  </w:num>
-  <w:num w:numId="12" w16cid:durableId="1856458507">
-    <w:abstractNumId w:val="1"/>
-  </w:num>
-  <w:num w:numId="13" w16cid:durableId="352810142">
+  <w:num w:numId="20" w16cid:durableId="907887992">
     <w:abstractNumId w:val="4"/>
-  </w:num>
-  <w:num w:numId="14" w16cid:durableId="1485585655">
-    <w:abstractNumId w:val="11"/>
-  </w:num>
-  <w:num w:numId="15" w16cid:durableId="1756123183">
-    <w:abstractNumId w:val="7"/>
-  </w:num>
-  <w:num w:numId="16" w16cid:durableId="590091206">
-    <w:abstractNumId w:val="12"/>
-  </w:num>
-  <w:num w:numId="17" w16cid:durableId="1337611431">
-    <w:abstractNumId w:val="20"/>
-  </w:num>
-  <w:num w:numId="18" w16cid:durableId="300815765">
-    <w:abstractNumId w:val="10"/>
-  </w:num>
-  <w:num w:numId="19" w16cid:durableId="686954867">
-    <w:abstractNumId w:val="18"/>
-  </w:num>
-  <w:num w:numId="20" w16cid:durableId="907887992">
-    <w:abstractNumId w:val="3"/>
   </w:num>
   <w:num w:numId="21" w16cid:durableId="1895432635">
     <w:abstractNumId w:val="0"/>
+  </w:num>
+  <w:num w:numId="22" w16cid:durableId="815143978">
+    <w:abstractNumId w:val="1"/>
   </w:num>
 </w:numbering>
 </file>
@@ -4447,6 +5646,18 @@
       <w:lang w:eastAsia="it-CH"/>
     </w:rPr>
   </w:style>
+  <w:style w:type="character" w:styleId="Menzionenonrisolta">
+    <w:name w:val="Unresolved Mention"/>
+    <w:basedOn w:val="Carpredefinitoparagrafo"/>
+    <w:uiPriority w:val="99"/>
+    <w:semiHidden/>
+    <w:unhideWhenUsed/>
+    <w:rsid w:val="00F2224C"/>
+    <w:rPr>
+      <w:color w:val="605E5C"/>
+      <w:shd w:val="clear" w:color="auto" w:fill="E1DFDD"/>
+    </w:rPr>
+  </w:style>
 </w:styles>
 </file>
 
@@ -4516,6 +5727,13 @@
     <w:pitch w:val="variable"/>
     <w:sig w:usb0="00000000" w:usb1="10000000" w:usb2="00000000" w:usb3="00000000" w:csb0="80000000" w:csb1="00000000"/>
   </w:font>
+  <w:font w:name="Arial">
+    <w:panose1 w:val="020B0604020202020204"/>
+    <w:charset w:val="00"/>
+    <w:family w:val="swiss"/>
+    <w:pitch w:val="variable"/>
+    <w:sig w:usb0="E0002EFF" w:usb1="C000785B" w:usb2="00000009" w:usb3="00000000" w:csb0="000001FF" w:csb1="00000000"/>
+  </w:font>
   <w:font w:name="Calibri">
     <w:panose1 w:val="020F0502020204030204"/>
     <w:charset w:val="00"/>
@@ -4536,13 +5754,6 @@
     <w:family w:val="roman"/>
     <w:pitch w:val="variable"/>
     <w:sig w:usb0="E00006FF" w:usb1="420024FF" w:usb2="02000000" w:usb3="00000000" w:csb0="0000019F" w:csb1="00000000"/>
-  </w:font>
-  <w:font w:name="Arial">
-    <w:panose1 w:val="020B0604020202020204"/>
-    <w:charset w:val="00"/>
-    <w:family w:val="swiss"/>
-    <w:pitch w:val="variable"/>
-    <w:sig w:usb0="E0002EFF" w:usb1="C000785B" w:usb2="00000009" w:usb3="00000000" w:csb0="000001FF" w:csb1="00000000"/>
   </w:font>
   <w:font w:name="Aptos">
     <w:charset w:val="00"/>
@@ -4646,6 +5857,7 @@
     <w:rsid w:val="008B4A4C"/>
     <w:rsid w:val="008E6A10"/>
     <w:rsid w:val="008F0569"/>
+    <w:rsid w:val="009050B8"/>
     <w:rsid w:val="00910CDF"/>
     <w:rsid w:val="009135E1"/>
     <w:rsid w:val="00914221"/>
@@ -4696,6 +5908,7 @@
     <w:rsid w:val="00F53A00"/>
     <w:rsid w:val="00F902BF"/>
     <w:rsid w:val="00F93792"/>
+    <w:rsid w:val="00FA17F2"/>
     <w:rsid w:val="00FA1CED"/>
     <w:rsid w:val="00FC1BC6"/>
     <w:rsid w:val="00FD1B19"/>

</xml_diff>

<commit_message>
Aggiunta cavalli preferiti e migliorie di interfaccia
</commit_message>
<xml_diff>
--- a/4_Diari/Modello Diario v2.docx
+++ b/4_Diari/Modello Diario v2.docx
@@ -8589,13 +8589,7 @@
               <w:rPr>
                 <w:rFonts w:ascii="Arial" w:hAnsi="Arial" w:cs="Arial"/>
               </w:rPr>
-              <w:t>24</w:t>
-            </w:r>
-            <w:r>
-              <w:rPr>
-                <w:rFonts w:ascii="Arial" w:hAnsi="Arial" w:cs="Arial"/>
-              </w:rPr>
-              <w:t>.10.2025</w:t>
+              <w:t>24.10.2025</w:t>
             </w:r>
           </w:p>
         </w:tc>
@@ -8734,19 +8728,7 @@
               <w:rPr>
                 <w:rFonts w:ascii="Arial" w:hAnsi="Arial" w:cs="Arial"/>
               </w:rPr>
-              <w:t>Progettazione</w:t>
-            </w:r>
-            <w:r>
-              <w:rPr>
-                <w:rFonts w:ascii="Arial" w:hAnsi="Arial" w:cs="Arial"/>
-              </w:rPr>
-              <w:t>/Sistemazione</w:t>
-            </w:r>
-            <w:r>
-              <w:rPr>
-                <w:rFonts w:ascii="Arial" w:hAnsi="Arial" w:cs="Arial"/>
-              </w:rPr>
-              <w:t xml:space="preserve"> UI </w:t>
+              <w:t xml:space="preserve">Progettazione/Sistemazione UI </w:t>
             </w:r>
           </w:p>
           <w:p>
@@ -9039,6 +9021,570 @@
         </w:rPr>
       </w:pPr>
     </w:p>
+    <w:p>
+      <w:pPr>
+        <w:rPr>
+          <w:rFonts w:ascii="Arial" w:hAnsi="Arial" w:cs="Arial"/>
+        </w:rPr>
+      </w:pPr>
+      <w:r>
+        <w:rPr>
+          <w:rFonts w:ascii="Arial" w:hAnsi="Arial" w:cs="Arial"/>
+        </w:rPr>
+        <w:br w:type="page"/>
+      </w:r>
+    </w:p>
+    <w:p>
+      <w:pPr>
+        <w:pStyle w:val="Titolo"/>
+        <w:pBdr>
+          <w:bottom w:val="single" w:sz="4" w:space="4" w:color="auto"/>
+        </w:pBdr>
+        <w:rPr>
+          <w:rFonts w:ascii="Arial" w:hAnsi="Arial" w:cs="Arial"/>
+          <w:color w:val="auto"/>
+        </w:rPr>
+      </w:pPr>
+      <w:r>
+        <w:rPr>
+          <w:rFonts w:ascii="Arial" w:hAnsi="Arial" w:cs="Arial"/>
+          <w:color w:val="auto"/>
+        </w:rPr>
+        <w:lastRenderedPageBreak/>
+        <w:t>Diario di lavoro</w:t>
+      </w:r>
+    </w:p>
+    <w:tbl>
+      <w:tblPr>
+        <w:tblStyle w:val="Grigliatabella"/>
+        <w:tblW w:w="5000" w:type="pct"/>
+        <w:tblLook w:val="04A0" w:firstRow="1" w:lastRow="0" w:firstColumn="1" w:lastColumn="0" w:noHBand="0" w:noVBand="1"/>
+      </w:tblPr>
+      <w:tblGrid>
+        <w:gridCol w:w="2463"/>
+        <w:gridCol w:w="2463"/>
+        <w:gridCol w:w="2464"/>
+        <w:gridCol w:w="2464"/>
+      </w:tblGrid>
+      <w:tr>
+        <w:trPr>
+          <w:trHeight w:val="199"/>
+        </w:trPr>
+        <w:tc>
+          <w:tcPr>
+            <w:tcW w:w="1250" w:type="pct"/>
+            <w:vAlign w:val="center"/>
+          </w:tcPr>
+          <w:p>
+            <w:pPr>
+              <w:rPr>
+                <w:rFonts w:ascii="Arial" w:hAnsi="Arial" w:cs="Arial"/>
+              </w:rPr>
+            </w:pPr>
+            <w:r>
+              <w:rPr>
+                <w:rFonts w:ascii="Arial" w:hAnsi="Arial" w:cs="Arial"/>
+              </w:rPr>
+              <w:t>Luogo</w:t>
+            </w:r>
+          </w:p>
+        </w:tc>
+        <w:tc>
+          <w:tcPr>
+            <w:tcW w:w="3750" w:type="pct"/>
+            <w:gridSpan w:val="3"/>
+            <w:vAlign w:val="center"/>
+          </w:tcPr>
+          <w:p>
+            <w:pPr>
+              <w:rPr>
+                <w:rFonts w:ascii="Arial" w:hAnsi="Arial" w:cs="Arial"/>
+              </w:rPr>
+            </w:pPr>
+            <w:r>
+              <w:rPr>
+                <w:rFonts w:ascii="Arial" w:hAnsi="Arial" w:cs="Arial"/>
+              </w:rPr>
+              <w:t>Canobbio</w:t>
+            </w:r>
+          </w:p>
+        </w:tc>
+      </w:tr>
+      <w:tr>
+        <w:trPr>
+          <w:trHeight w:val="196"/>
+        </w:trPr>
+        <w:tc>
+          <w:tcPr>
+            <w:tcW w:w="1250" w:type="pct"/>
+            <w:vAlign w:val="center"/>
+          </w:tcPr>
+          <w:p>
+            <w:pPr>
+              <w:rPr>
+                <w:rFonts w:ascii="Arial" w:hAnsi="Arial" w:cs="Arial"/>
+              </w:rPr>
+            </w:pPr>
+            <w:r>
+              <w:rPr>
+                <w:rFonts w:ascii="Arial" w:hAnsi="Arial" w:cs="Arial"/>
+              </w:rPr>
+              <w:t>Data</w:t>
+            </w:r>
+          </w:p>
+        </w:tc>
+        <w:tc>
+          <w:tcPr>
+            <w:tcW w:w="3750" w:type="pct"/>
+            <w:gridSpan w:val="3"/>
+            <w:vAlign w:val="center"/>
+          </w:tcPr>
+          <w:p>
+            <w:pPr>
+              <w:rPr>
+                <w:rFonts w:ascii="Arial" w:hAnsi="Arial" w:cs="Arial"/>
+              </w:rPr>
+            </w:pPr>
+            <w:r>
+              <w:rPr>
+                <w:rFonts w:ascii="Arial" w:hAnsi="Arial" w:cs="Arial"/>
+              </w:rPr>
+              <w:t>31</w:t>
+            </w:r>
+            <w:r>
+              <w:rPr>
+                <w:rFonts w:ascii="Arial" w:hAnsi="Arial" w:cs="Arial"/>
+              </w:rPr>
+              <w:t>.10.2025</w:t>
+            </w:r>
+          </w:p>
+        </w:tc>
+      </w:tr>
+      <w:tr>
+        <w:trPr>
+          <w:trHeight w:val="196"/>
+        </w:trPr>
+        <w:tc>
+          <w:tcPr>
+            <w:tcW w:w="1250" w:type="pct"/>
+            <w:vAlign w:val="center"/>
+          </w:tcPr>
+          <w:p>
+            <w:pPr>
+              <w:rPr>
+                <w:rFonts w:ascii="Arial" w:hAnsi="Arial" w:cs="Arial"/>
+              </w:rPr>
+            </w:pPr>
+            <w:r>
+              <w:rPr>
+                <w:rFonts w:ascii="Arial" w:hAnsi="Arial" w:cs="Arial"/>
+              </w:rPr>
+              <w:t>Mattino</w:t>
+            </w:r>
+          </w:p>
+        </w:tc>
+        <w:tc>
+          <w:tcPr>
+            <w:tcW w:w="1250" w:type="pct"/>
+            <w:vAlign w:val="center"/>
+          </w:tcPr>
+          <w:p>
+            <w:pPr>
+              <w:rPr>
+                <w:rFonts w:ascii="Arial" w:hAnsi="Arial" w:cs="Arial"/>
+              </w:rPr>
+            </w:pPr>
+            <w:r>
+              <w:rPr>
+                <w:rFonts w:ascii="Arial" w:hAnsi="Arial" w:cs="Arial"/>
+              </w:rPr>
+              <w:t>8:20 – 11:35</w:t>
+            </w:r>
+          </w:p>
+        </w:tc>
+        <w:tc>
+          <w:tcPr>
+            <w:tcW w:w="1250" w:type="pct"/>
+            <w:vAlign w:val="center"/>
+          </w:tcPr>
+          <w:p>
+            <w:pPr>
+              <w:rPr>
+                <w:rFonts w:ascii="Arial" w:hAnsi="Arial" w:cs="Arial"/>
+              </w:rPr>
+            </w:pPr>
+            <w:r>
+              <w:rPr>
+                <w:rFonts w:ascii="Arial" w:hAnsi="Arial" w:cs="Arial"/>
+              </w:rPr>
+              <w:t>Pomeriggio</w:t>
+            </w:r>
+          </w:p>
+        </w:tc>
+        <w:tc>
+          <w:tcPr>
+            <w:tcW w:w="1250" w:type="pct"/>
+            <w:vAlign w:val="center"/>
+          </w:tcPr>
+          <w:p>
+            <w:pPr>
+              <w:rPr>
+                <w:rFonts w:ascii="Arial" w:hAnsi="Arial" w:cs="Arial"/>
+              </w:rPr>
+            </w:pPr>
+            <w:r>
+              <w:rPr>
+                <w:rFonts w:ascii="Arial" w:hAnsi="Arial" w:cs="Arial"/>
+              </w:rPr>
+              <w:t>12:30 – 15:45</w:t>
+            </w:r>
+          </w:p>
+        </w:tc>
+      </w:tr>
+    </w:tbl>
+    <w:p>
+      <w:pPr>
+        <w:rPr>
+          <w:rFonts w:ascii="Arial" w:hAnsi="Arial" w:cs="Arial"/>
+        </w:rPr>
+      </w:pPr>
+    </w:p>
+    <w:tbl>
+      <w:tblPr>
+        <w:tblStyle w:val="Grigliatabella"/>
+        <w:tblW w:w="0" w:type="auto"/>
+        <w:tblLook w:val="04A0" w:firstRow="1" w:lastRow="0" w:firstColumn="1" w:lastColumn="0" w:noHBand="0" w:noVBand="1"/>
+      </w:tblPr>
+      <w:tblGrid>
+        <w:gridCol w:w="9854"/>
+      </w:tblGrid>
+      <w:tr>
+        <w:tc>
+          <w:tcPr>
+            <w:tcW w:w="9854" w:type="dxa"/>
+            <w:shd w:val="clear" w:color="auto" w:fill="D9D9D9" w:themeFill="background1" w:themeFillShade="D9"/>
+          </w:tcPr>
+          <w:p>
+            <w:pPr>
+              <w:rPr>
+                <w:rFonts w:ascii="Arial" w:hAnsi="Arial" w:cs="Arial"/>
+              </w:rPr>
+            </w:pPr>
+            <w:r>
+              <w:rPr>
+                <w:rFonts w:ascii="Arial" w:hAnsi="Arial" w:cs="Arial"/>
+              </w:rPr>
+              <w:t>Lavori svolti</w:t>
+            </w:r>
+          </w:p>
+        </w:tc>
+      </w:tr>
+      <w:tr>
+        <w:tc>
+          <w:tcPr>
+            <w:tcW w:w="9854" w:type="dxa"/>
+          </w:tcPr>
+          <w:p>
+            <w:pPr>
+              <w:rPr>
+                <w:rFonts w:ascii="Arial" w:hAnsi="Arial" w:cs="Arial"/>
+              </w:rPr>
+            </w:pPr>
+            <w:r>
+              <w:rPr>
+                <w:rFonts w:ascii="Arial" w:hAnsi="Arial" w:cs="Arial"/>
+              </w:rPr>
+              <w:t xml:space="preserve">Progettazione/Sistemazione UI </w:t>
+            </w:r>
+          </w:p>
+          <w:p>
+            <w:pPr>
+              <w:rPr>
+                <w:rFonts w:ascii="Arial" w:hAnsi="Arial" w:cs="Arial"/>
+              </w:rPr>
+            </w:pPr>
+            <w:r>
+              <w:rPr>
+                <w:rFonts w:ascii="Arial" w:hAnsi="Arial" w:cs="Arial"/>
+              </w:rPr>
+              <w:t>Miglioramento grafica</w:t>
+            </w:r>
+          </w:p>
+          <w:p>
+            <w:pPr>
+              <w:rPr>
+                <w:rFonts w:ascii="Arial" w:hAnsi="Arial" w:cs="Arial"/>
+              </w:rPr>
+            </w:pPr>
+            <w:r>
+              <w:rPr>
+                <w:rFonts w:ascii="Arial" w:hAnsi="Arial" w:cs="Arial"/>
+              </w:rPr>
+              <w:t>Cavalli favoriti (finito)</w:t>
+            </w:r>
+          </w:p>
+          <w:p>
+            <w:pPr>
+              <w:rPr>
+                <w:rFonts w:ascii="Arial" w:hAnsi="Arial" w:cs="Arial"/>
+              </w:rPr>
+            </w:pPr>
+            <w:r>
+              <w:rPr>
+                <w:rFonts w:ascii="Arial" w:hAnsi="Arial" w:cs="Arial"/>
+              </w:rPr>
+              <w:t>Home (inizio)</w:t>
+            </w:r>
+          </w:p>
+          <w:p>
+            <w:pPr>
+              <w:rPr>
+                <w:rFonts w:ascii="Arial" w:hAnsi="Arial" w:cs="Arial"/>
+              </w:rPr>
+            </w:pPr>
+            <w:r>
+              <w:rPr>
+                <w:rFonts w:ascii="Arial" w:hAnsi="Arial" w:cs="Arial"/>
+              </w:rPr>
+              <w:t>Ricerca cavalli</w:t>
+            </w:r>
+          </w:p>
+          <w:p>
+            <w:pPr>
+              <w:rPr>
+                <w:rFonts w:ascii="Arial" w:hAnsi="Arial" w:cs="Arial"/>
+              </w:rPr>
+            </w:pPr>
+            <w:r>
+              <w:rPr>
+                <w:rFonts w:ascii="Arial" w:hAnsi="Arial" w:cs="Arial"/>
+              </w:rPr>
+              <w:t>Finito progettazione calendario</w:t>
+            </w:r>
+          </w:p>
+        </w:tc>
+      </w:tr>
+    </w:tbl>
+    <w:p>
+      <w:pPr>
+        <w:rPr>
+          <w:rFonts w:ascii="Arial" w:hAnsi="Arial" w:cs="Arial"/>
+        </w:rPr>
+      </w:pPr>
+    </w:p>
+    <w:tbl>
+      <w:tblPr>
+        <w:tblStyle w:val="Grigliatabella"/>
+        <w:tblW w:w="0" w:type="auto"/>
+        <w:tblLook w:val="04A0" w:firstRow="1" w:lastRow="0" w:firstColumn="1" w:lastColumn="0" w:noHBand="0" w:noVBand="1"/>
+      </w:tblPr>
+      <w:tblGrid>
+        <w:gridCol w:w="9854"/>
+      </w:tblGrid>
+      <w:tr>
+        <w:tc>
+          <w:tcPr>
+            <w:tcW w:w="9854" w:type="dxa"/>
+            <w:shd w:val="clear" w:color="auto" w:fill="D9D9D9" w:themeFill="background1" w:themeFillShade="D9"/>
+          </w:tcPr>
+          <w:p>
+            <w:pPr>
+              <w:rPr>
+                <w:rFonts w:ascii="Arial" w:hAnsi="Arial" w:cs="Arial"/>
+              </w:rPr>
+            </w:pPr>
+            <w:r>
+              <w:rPr>
+                <w:rFonts w:ascii="Arial" w:hAnsi="Arial" w:cs="Arial"/>
+              </w:rPr>
+              <w:t>Problemi riscontrati e soluzioni adottate</w:t>
+            </w:r>
+          </w:p>
+        </w:tc>
+      </w:tr>
+      <w:tr>
+        <w:tc>
+          <w:tcPr>
+            <w:tcW w:w="9854" w:type="dxa"/>
+          </w:tcPr>
+          <w:p>
+            <w:pPr>
+              <w:rPr>
+                <w:rFonts w:ascii="Arial" w:hAnsi="Arial" w:cs="Arial"/>
+              </w:rPr>
+            </w:pPr>
+            <w:r>
+              <w:rPr>
+                <w:rFonts w:ascii="Arial" w:hAnsi="Arial" w:cs="Arial"/>
+              </w:rPr>
+              <w:t xml:space="preserve">Impostare i dati nella </w:t>
+            </w:r>
+            <w:proofErr w:type="spellStart"/>
+            <w:r>
+              <w:rPr>
+                <w:rFonts w:ascii="Arial" w:hAnsi="Arial" w:cs="Arial"/>
+              </w:rPr>
+              <w:t>schemata</w:t>
+            </w:r>
+            <w:proofErr w:type="spellEnd"/>
+            <w:r>
+              <w:rPr>
+                <w:rFonts w:ascii="Arial" w:hAnsi="Arial" w:cs="Arial"/>
+              </w:rPr>
+              <w:t xml:space="preserve"> Home, problema con due liste</w:t>
+            </w:r>
+          </w:p>
+        </w:tc>
+      </w:tr>
+    </w:tbl>
+    <w:p>
+      <w:pPr>
+        <w:rPr>
+          <w:rFonts w:ascii="Arial" w:hAnsi="Arial" w:cs="Arial"/>
+        </w:rPr>
+      </w:pPr>
+    </w:p>
+    <w:tbl>
+      <w:tblPr>
+        <w:tblStyle w:val="Grigliatabella"/>
+        <w:tblW w:w="0" w:type="auto"/>
+        <w:tblLook w:val="04A0" w:firstRow="1" w:lastRow="0" w:firstColumn="1" w:lastColumn="0" w:noHBand="0" w:noVBand="1"/>
+      </w:tblPr>
+      <w:tblGrid>
+        <w:gridCol w:w="9854"/>
+      </w:tblGrid>
+      <w:tr>
+        <w:tc>
+          <w:tcPr>
+            <w:tcW w:w="9854" w:type="dxa"/>
+            <w:shd w:val="clear" w:color="auto" w:fill="D9D9D9" w:themeFill="background1" w:themeFillShade="D9"/>
+          </w:tcPr>
+          <w:p>
+            <w:pPr>
+              <w:rPr>
+                <w:rFonts w:ascii="Arial" w:hAnsi="Arial" w:cs="Arial"/>
+              </w:rPr>
+            </w:pPr>
+            <w:r>
+              <w:rPr>
+                <w:rFonts w:ascii="Arial" w:hAnsi="Arial" w:cs="Arial"/>
+              </w:rPr>
+              <w:t>Punto della situazione rispetto alla pianificazione</w:t>
+            </w:r>
+          </w:p>
+        </w:tc>
+      </w:tr>
+      <w:tr>
+        <w:tc>
+          <w:tcPr>
+            <w:tcW w:w="9854" w:type="dxa"/>
+          </w:tcPr>
+          <w:p>
+            <w:pPr>
+              <w:rPr>
+                <w:rFonts w:ascii="Arial" w:hAnsi="Arial" w:cs="Arial"/>
+              </w:rPr>
+            </w:pPr>
+            <w:r>
+              <w:rPr>
+                <w:rFonts w:ascii="Arial" w:hAnsi="Arial" w:cs="Arial"/>
+              </w:rPr>
+              <w:t>-</w:t>
+            </w:r>
+          </w:p>
+        </w:tc>
+      </w:tr>
+    </w:tbl>
+    <w:p>
+      <w:pPr>
+        <w:rPr>
+          <w:rFonts w:ascii="Arial" w:hAnsi="Arial" w:cs="Arial"/>
+        </w:rPr>
+      </w:pPr>
+    </w:p>
+    <w:tbl>
+      <w:tblPr>
+        <w:tblStyle w:val="Grigliatabella"/>
+        <w:tblW w:w="0" w:type="auto"/>
+        <w:tblLook w:val="04A0" w:firstRow="1" w:lastRow="0" w:firstColumn="1" w:lastColumn="0" w:noHBand="0" w:noVBand="1"/>
+      </w:tblPr>
+      <w:tblGrid>
+        <w:gridCol w:w="9854"/>
+      </w:tblGrid>
+      <w:tr>
+        <w:tc>
+          <w:tcPr>
+            <w:tcW w:w="9854" w:type="dxa"/>
+            <w:shd w:val="clear" w:color="auto" w:fill="D9D9D9" w:themeFill="background1" w:themeFillShade="D9"/>
+          </w:tcPr>
+          <w:p>
+            <w:pPr>
+              <w:rPr>
+                <w:rFonts w:ascii="Arial" w:hAnsi="Arial" w:cs="Arial"/>
+              </w:rPr>
+            </w:pPr>
+            <w:r>
+              <w:rPr>
+                <w:rFonts w:ascii="Arial" w:hAnsi="Arial" w:cs="Arial"/>
+              </w:rPr>
+              <w:t>Programma di massima per la prossima giornata di lavoro</w:t>
+            </w:r>
+          </w:p>
+        </w:tc>
+      </w:tr>
+      <w:tr>
+        <w:tc>
+          <w:tcPr>
+            <w:tcW w:w="9854" w:type="dxa"/>
+          </w:tcPr>
+          <w:p>
+            <w:pPr>
+              <w:rPr>
+                <w:rFonts w:ascii="Arial" w:hAnsi="Arial" w:cs="Arial"/>
+              </w:rPr>
+            </w:pPr>
+            <w:r>
+              <w:rPr>
+                <w:rFonts w:ascii="Arial" w:hAnsi="Arial" w:cs="Arial"/>
+              </w:rPr>
+              <w:t>Finire di impostare i favoriti</w:t>
+            </w:r>
+          </w:p>
+          <w:p>
+            <w:pPr>
+              <w:rPr>
+                <w:rFonts w:ascii="Arial" w:hAnsi="Arial" w:cs="Arial"/>
+              </w:rPr>
+            </w:pPr>
+            <w:r>
+              <w:rPr>
+                <w:rFonts w:ascii="Arial" w:hAnsi="Arial" w:cs="Arial"/>
+              </w:rPr>
+              <w:t>Sistemare l’UI</w:t>
+            </w:r>
+          </w:p>
+          <w:p>
+            <w:pPr>
+              <w:rPr>
+                <w:rFonts w:ascii="Arial" w:hAnsi="Arial" w:cs="Arial"/>
+              </w:rPr>
+            </w:pPr>
+            <w:r>
+              <w:rPr>
+                <w:rFonts w:ascii="Arial" w:hAnsi="Arial" w:cs="Arial"/>
+              </w:rPr>
+              <w:t>Finire la</w:t>
+            </w:r>
+            <w:r>
+              <w:rPr>
+                <w:rFonts w:ascii="Arial" w:hAnsi="Arial" w:cs="Arial"/>
+              </w:rPr>
+              <w:t xml:space="preserve"> Home</w:t>
+            </w:r>
+          </w:p>
+        </w:tc>
+      </w:tr>
+    </w:tbl>
     <w:p>
       <w:pPr>
         <w:rPr>
@@ -12197,6 +12743,7 @@
   <w:style w:type="character" w:default="1" w:styleId="Carpredefinitoparagrafo">
     <w:name w:val="Default Paragraph Font"/>
     <w:uiPriority w:val="1"/>
+    <w:semiHidden/>
     <w:unhideWhenUsed/>
   </w:style>
   <w:style w:type="table" w:default="1" w:styleId="Tabellanormale">
@@ -12789,6 +13336,7 @@
     <w:rsid w:val="001101C0"/>
     <w:rsid w:val="00127196"/>
     <w:rsid w:val="00170DA0"/>
+    <w:rsid w:val="00193DA0"/>
     <w:rsid w:val="001C54F7"/>
     <w:rsid w:val="001D27C6"/>
     <w:rsid w:val="001E62F3"/>
@@ -12875,6 +13423,7 @@
     <w:rsid w:val="00BD119E"/>
     <w:rsid w:val="00C01C02"/>
     <w:rsid w:val="00C22A10"/>
+    <w:rsid w:val="00C4317F"/>
     <w:rsid w:val="00C57AC2"/>
     <w:rsid w:val="00CB349C"/>
     <w:rsid w:val="00CC5E51"/>

</xml_diff>

<commit_message>
Schermata Home & Milgiorie a Corse e Calendario
</commit_message>
<xml_diff>
--- a/4_Diari/Modello Diario v2.docx
+++ b/4_Diari/Modello Diario v2.docx
@@ -9149,13 +9149,7 @@
               <w:rPr>
                 <w:rFonts w:ascii="Arial" w:hAnsi="Arial" w:cs="Arial"/>
               </w:rPr>
-              <w:t>31</w:t>
-            </w:r>
-            <w:r>
-              <w:rPr>
-                <w:rFonts w:ascii="Arial" w:hAnsi="Arial" w:cs="Arial"/>
-              </w:rPr>
-              <w:t>.10.2025</w:t>
+              <w:t>31.10.2025</w:t>
             </w:r>
           </w:p>
         </w:tc>
@@ -9573,13 +9567,543 @@
               <w:rPr>
                 <w:rFonts w:ascii="Arial" w:hAnsi="Arial" w:cs="Arial"/>
               </w:rPr>
-              <w:t>Finire la</w:t>
-            </w:r>
-            <w:r>
-              <w:rPr>
-                <w:rFonts w:ascii="Arial" w:hAnsi="Arial" w:cs="Arial"/>
-              </w:rPr>
-              <w:t xml:space="preserve"> Home</w:t>
+              <w:t>Finire la Home</w:t>
+            </w:r>
+          </w:p>
+        </w:tc>
+      </w:tr>
+    </w:tbl>
+    <w:p>
+      <w:pPr>
+        <w:rPr>
+          <w:rFonts w:ascii="Arial" w:hAnsi="Arial" w:cs="Arial"/>
+        </w:rPr>
+      </w:pPr>
+    </w:p>
+    <w:p>
+      <w:pPr>
+        <w:rPr>
+          <w:rFonts w:ascii="Arial" w:hAnsi="Arial" w:cs="Arial"/>
+        </w:rPr>
+      </w:pPr>
+      <w:r>
+        <w:rPr>
+          <w:rFonts w:ascii="Arial" w:hAnsi="Arial" w:cs="Arial"/>
+        </w:rPr>
+        <w:br w:type="page"/>
+      </w:r>
+    </w:p>
+    <w:p>
+      <w:pPr>
+        <w:pStyle w:val="Titolo"/>
+        <w:pBdr>
+          <w:bottom w:val="single" w:sz="4" w:space="4" w:color="auto"/>
+        </w:pBdr>
+        <w:rPr>
+          <w:rFonts w:ascii="Arial" w:hAnsi="Arial" w:cs="Arial"/>
+          <w:color w:val="auto"/>
+        </w:rPr>
+      </w:pPr>
+      <w:r>
+        <w:rPr>
+          <w:rFonts w:ascii="Arial" w:hAnsi="Arial" w:cs="Arial"/>
+          <w:color w:val="auto"/>
+        </w:rPr>
+        <w:lastRenderedPageBreak/>
+        <w:t>Diario di lavoro</w:t>
+      </w:r>
+    </w:p>
+    <w:tbl>
+      <w:tblPr>
+        <w:tblStyle w:val="Grigliatabella"/>
+        <w:tblW w:w="5000" w:type="pct"/>
+        <w:tblLook w:val="04A0" w:firstRow="1" w:lastRow="0" w:firstColumn="1" w:lastColumn="0" w:noHBand="0" w:noVBand="1"/>
+      </w:tblPr>
+      <w:tblGrid>
+        <w:gridCol w:w="2463"/>
+        <w:gridCol w:w="2463"/>
+        <w:gridCol w:w="2464"/>
+        <w:gridCol w:w="2464"/>
+      </w:tblGrid>
+      <w:tr>
+        <w:trPr>
+          <w:trHeight w:val="199"/>
+        </w:trPr>
+        <w:tc>
+          <w:tcPr>
+            <w:tcW w:w="1250" w:type="pct"/>
+            <w:vAlign w:val="center"/>
+          </w:tcPr>
+          <w:p>
+            <w:pPr>
+              <w:rPr>
+                <w:rFonts w:ascii="Arial" w:hAnsi="Arial" w:cs="Arial"/>
+              </w:rPr>
+            </w:pPr>
+            <w:r>
+              <w:rPr>
+                <w:rFonts w:ascii="Arial" w:hAnsi="Arial" w:cs="Arial"/>
+              </w:rPr>
+              <w:t>Luogo</w:t>
+            </w:r>
+          </w:p>
+        </w:tc>
+        <w:tc>
+          <w:tcPr>
+            <w:tcW w:w="3750" w:type="pct"/>
+            <w:gridSpan w:val="3"/>
+            <w:vAlign w:val="center"/>
+          </w:tcPr>
+          <w:p>
+            <w:pPr>
+              <w:rPr>
+                <w:rFonts w:ascii="Arial" w:hAnsi="Arial" w:cs="Arial"/>
+              </w:rPr>
+            </w:pPr>
+            <w:r>
+              <w:rPr>
+                <w:rFonts w:ascii="Arial" w:hAnsi="Arial" w:cs="Arial"/>
+              </w:rPr>
+              <w:t>Canobbio</w:t>
+            </w:r>
+          </w:p>
+        </w:tc>
+      </w:tr>
+      <w:tr>
+        <w:trPr>
+          <w:trHeight w:val="196"/>
+        </w:trPr>
+        <w:tc>
+          <w:tcPr>
+            <w:tcW w:w="1250" w:type="pct"/>
+            <w:vAlign w:val="center"/>
+          </w:tcPr>
+          <w:p>
+            <w:pPr>
+              <w:rPr>
+                <w:rFonts w:ascii="Arial" w:hAnsi="Arial" w:cs="Arial"/>
+              </w:rPr>
+            </w:pPr>
+            <w:r>
+              <w:rPr>
+                <w:rFonts w:ascii="Arial" w:hAnsi="Arial" w:cs="Arial"/>
+              </w:rPr>
+              <w:t>Data</w:t>
+            </w:r>
+          </w:p>
+        </w:tc>
+        <w:tc>
+          <w:tcPr>
+            <w:tcW w:w="3750" w:type="pct"/>
+            <w:gridSpan w:val="3"/>
+            <w:vAlign w:val="center"/>
+          </w:tcPr>
+          <w:p>
+            <w:pPr>
+              <w:rPr>
+                <w:rFonts w:ascii="Arial" w:hAnsi="Arial" w:cs="Arial"/>
+              </w:rPr>
+            </w:pPr>
+            <w:r>
+              <w:rPr>
+                <w:rFonts w:ascii="Arial" w:hAnsi="Arial" w:cs="Arial"/>
+              </w:rPr>
+              <w:t>14</w:t>
+            </w:r>
+            <w:r>
+              <w:rPr>
+                <w:rFonts w:ascii="Arial" w:hAnsi="Arial" w:cs="Arial"/>
+              </w:rPr>
+              <w:t>.1</w:t>
+            </w:r>
+            <w:r>
+              <w:rPr>
+                <w:rFonts w:ascii="Arial" w:hAnsi="Arial" w:cs="Arial"/>
+              </w:rPr>
+              <w:t>1</w:t>
+            </w:r>
+            <w:r>
+              <w:rPr>
+                <w:rFonts w:ascii="Arial" w:hAnsi="Arial" w:cs="Arial"/>
+              </w:rPr>
+              <w:t>.2025</w:t>
+            </w:r>
+          </w:p>
+        </w:tc>
+      </w:tr>
+      <w:tr>
+        <w:trPr>
+          <w:trHeight w:val="196"/>
+        </w:trPr>
+        <w:tc>
+          <w:tcPr>
+            <w:tcW w:w="1250" w:type="pct"/>
+            <w:vAlign w:val="center"/>
+          </w:tcPr>
+          <w:p>
+            <w:pPr>
+              <w:rPr>
+                <w:rFonts w:ascii="Arial" w:hAnsi="Arial" w:cs="Arial"/>
+              </w:rPr>
+            </w:pPr>
+            <w:r>
+              <w:rPr>
+                <w:rFonts w:ascii="Arial" w:hAnsi="Arial" w:cs="Arial"/>
+              </w:rPr>
+              <w:t>Mattino</w:t>
+            </w:r>
+          </w:p>
+        </w:tc>
+        <w:tc>
+          <w:tcPr>
+            <w:tcW w:w="1250" w:type="pct"/>
+            <w:vAlign w:val="center"/>
+          </w:tcPr>
+          <w:p>
+            <w:pPr>
+              <w:rPr>
+                <w:rFonts w:ascii="Arial" w:hAnsi="Arial" w:cs="Arial"/>
+              </w:rPr>
+            </w:pPr>
+            <w:r>
+              <w:rPr>
+                <w:rFonts w:ascii="Arial" w:hAnsi="Arial" w:cs="Arial"/>
+              </w:rPr>
+              <w:t>8:20 – 11:35</w:t>
+            </w:r>
+          </w:p>
+        </w:tc>
+        <w:tc>
+          <w:tcPr>
+            <w:tcW w:w="1250" w:type="pct"/>
+            <w:vAlign w:val="center"/>
+          </w:tcPr>
+          <w:p>
+            <w:pPr>
+              <w:rPr>
+                <w:rFonts w:ascii="Arial" w:hAnsi="Arial" w:cs="Arial"/>
+              </w:rPr>
+            </w:pPr>
+            <w:r>
+              <w:rPr>
+                <w:rFonts w:ascii="Arial" w:hAnsi="Arial" w:cs="Arial"/>
+              </w:rPr>
+              <w:t>Pomeriggio</w:t>
+            </w:r>
+          </w:p>
+        </w:tc>
+        <w:tc>
+          <w:tcPr>
+            <w:tcW w:w="1250" w:type="pct"/>
+            <w:vAlign w:val="center"/>
+          </w:tcPr>
+          <w:p>
+            <w:pPr>
+              <w:rPr>
+                <w:rFonts w:ascii="Arial" w:hAnsi="Arial" w:cs="Arial"/>
+              </w:rPr>
+            </w:pPr>
+            <w:r>
+              <w:rPr>
+                <w:rFonts w:ascii="Arial" w:hAnsi="Arial" w:cs="Arial"/>
+              </w:rPr>
+              <w:t>12:30 – 15:45</w:t>
+            </w:r>
+          </w:p>
+        </w:tc>
+      </w:tr>
+    </w:tbl>
+    <w:p>
+      <w:pPr>
+        <w:rPr>
+          <w:rFonts w:ascii="Arial" w:hAnsi="Arial" w:cs="Arial"/>
+        </w:rPr>
+      </w:pPr>
+    </w:p>
+    <w:tbl>
+      <w:tblPr>
+        <w:tblStyle w:val="Grigliatabella"/>
+        <w:tblW w:w="0" w:type="auto"/>
+        <w:tblLook w:val="04A0" w:firstRow="1" w:lastRow="0" w:firstColumn="1" w:lastColumn="0" w:noHBand="0" w:noVBand="1"/>
+      </w:tblPr>
+      <w:tblGrid>
+        <w:gridCol w:w="9854"/>
+      </w:tblGrid>
+      <w:tr>
+        <w:tc>
+          <w:tcPr>
+            <w:tcW w:w="9854" w:type="dxa"/>
+            <w:shd w:val="clear" w:color="auto" w:fill="D9D9D9" w:themeFill="background1" w:themeFillShade="D9"/>
+          </w:tcPr>
+          <w:p>
+            <w:pPr>
+              <w:rPr>
+                <w:rFonts w:ascii="Arial" w:hAnsi="Arial" w:cs="Arial"/>
+              </w:rPr>
+            </w:pPr>
+            <w:r>
+              <w:rPr>
+                <w:rFonts w:ascii="Arial" w:hAnsi="Arial" w:cs="Arial"/>
+              </w:rPr>
+              <w:t>Lavori svolti</w:t>
+            </w:r>
+          </w:p>
+        </w:tc>
+      </w:tr>
+      <w:tr>
+        <w:tc>
+          <w:tcPr>
+            <w:tcW w:w="9854" w:type="dxa"/>
+          </w:tcPr>
+          <w:p>
+            <w:pPr>
+              <w:rPr>
+                <w:rFonts w:ascii="Arial" w:hAnsi="Arial" w:cs="Arial"/>
+              </w:rPr>
+            </w:pPr>
+            <w:r>
+              <w:rPr>
+                <w:rFonts w:ascii="Arial" w:hAnsi="Arial" w:cs="Arial"/>
+              </w:rPr>
+              <w:t xml:space="preserve">Progettazione/Sistemazione UI </w:t>
+            </w:r>
+          </w:p>
+          <w:p>
+            <w:pPr>
+              <w:rPr>
+                <w:rFonts w:ascii="Arial" w:hAnsi="Arial" w:cs="Arial"/>
+              </w:rPr>
+            </w:pPr>
+            <w:r>
+              <w:rPr>
+                <w:rFonts w:ascii="Arial" w:hAnsi="Arial" w:cs="Arial"/>
+              </w:rPr>
+              <w:t>Miglioramento grafica</w:t>
+            </w:r>
+          </w:p>
+          <w:p>
+            <w:pPr>
+              <w:rPr>
+                <w:rFonts w:ascii="Arial" w:hAnsi="Arial" w:cs="Arial"/>
+              </w:rPr>
+            </w:pPr>
+            <w:r>
+              <w:rPr>
+                <w:rFonts w:ascii="Arial" w:hAnsi="Arial" w:cs="Arial"/>
+              </w:rPr>
+              <w:t>Home (</w:t>
+            </w:r>
+            <w:r>
+              <w:rPr>
+                <w:rFonts w:ascii="Arial" w:hAnsi="Arial" w:cs="Arial"/>
+              </w:rPr>
+              <w:t>quasi finito</w:t>
+            </w:r>
+            <w:r>
+              <w:rPr>
+                <w:rFonts w:ascii="Arial" w:hAnsi="Arial" w:cs="Arial"/>
+              </w:rPr>
+              <w:t>)</w:t>
+            </w:r>
+          </w:p>
+        </w:tc>
+      </w:tr>
+    </w:tbl>
+    <w:p>
+      <w:pPr>
+        <w:rPr>
+          <w:rFonts w:ascii="Arial" w:hAnsi="Arial" w:cs="Arial"/>
+        </w:rPr>
+      </w:pPr>
+    </w:p>
+    <w:tbl>
+      <w:tblPr>
+        <w:tblStyle w:val="Grigliatabella"/>
+        <w:tblW w:w="0" w:type="auto"/>
+        <w:tblLook w:val="04A0" w:firstRow="1" w:lastRow="0" w:firstColumn="1" w:lastColumn="0" w:noHBand="0" w:noVBand="1"/>
+      </w:tblPr>
+      <w:tblGrid>
+        <w:gridCol w:w="9854"/>
+      </w:tblGrid>
+      <w:tr>
+        <w:tc>
+          <w:tcPr>
+            <w:tcW w:w="9854" w:type="dxa"/>
+            <w:shd w:val="clear" w:color="auto" w:fill="D9D9D9" w:themeFill="background1" w:themeFillShade="D9"/>
+          </w:tcPr>
+          <w:p>
+            <w:pPr>
+              <w:rPr>
+                <w:rFonts w:ascii="Arial" w:hAnsi="Arial" w:cs="Arial"/>
+              </w:rPr>
+            </w:pPr>
+            <w:r>
+              <w:rPr>
+                <w:rFonts w:ascii="Arial" w:hAnsi="Arial" w:cs="Arial"/>
+              </w:rPr>
+              <w:t>Problemi riscontrati e soluzioni adottate</w:t>
+            </w:r>
+          </w:p>
+        </w:tc>
+      </w:tr>
+      <w:tr>
+        <w:tc>
+          <w:tcPr>
+            <w:tcW w:w="9854" w:type="dxa"/>
+          </w:tcPr>
+          <w:p>
+            <w:pPr>
+              <w:rPr>
+                <w:rFonts w:ascii="Arial" w:hAnsi="Arial" w:cs="Arial"/>
+              </w:rPr>
+            </w:pPr>
+            <w:r>
+              <w:rPr>
+                <w:rFonts w:ascii="Arial" w:hAnsi="Arial" w:cs="Arial"/>
+              </w:rPr>
+              <w:t>Risolto problema scorso messi le due liste insieme</w:t>
+            </w:r>
+          </w:p>
+        </w:tc>
+      </w:tr>
+    </w:tbl>
+    <w:p>
+      <w:pPr>
+        <w:rPr>
+          <w:rFonts w:ascii="Arial" w:hAnsi="Arial" w:cs="Arial"/>
+        </w:rPr>
+      </w:pPr>
+    </w:p>
+    <w:tbl>
+      <w:tblPr>
+        <w:tblStyle w:val="Grigliatabella"/>
+        <w:tblW w:w="0" w:type="auto"/>
+        <w:tblLook w:val="04A0" w:firstRow="1" w:lastRow="0" w:firstColumn="1" w:lastColumn="0" w:noHBand="0" w:noVBand="1"/>
+      </w:tblPr>
+      <w:tblGrid>
+        <w:gridCol w:w="9854"/>
+      </w:tblGrid>
+      <w:tr>
+        <w:tc>
+          <w:tcPr>
+            <w:tcW w:w="9854" w:type="dxa"/>
+            <w:shd w:val="clear" w:color="auto" w:fill="D9D9D9" w:themeFill="background1" w:themeFillShade="D9"/>
+          </w:tcPr>
+          <w:p>
+            <w:pPr>
+              <w:rPr>
+                <w:rFonts w:ascii="Arial" w:hAnsi="Arial" w:cs="Arial"/>
+              </w:rPr>
+            </w:pPr>
+            <w:r>
+              <w:rPr>
+                <w:rFonts w:ascii="Arial" w:hAnsi="Arial" w:cs="Arial"/>
+              </w:rPr>
+              <w:t>Punto della situazione rispetto alla pianificazione</w:t>
+            </w:r>
+          </w:p>
+        </w:tc>
+      </w:tr>
+      <w:tr>
+        <w:tc>
+          <w:tcPr>
+            <w:tcW w:w="9854" w:type="dxa"/>
+          </w:tcPr>
+          <w:p>
+            <w:pPr>
+              <w:rPr>
+                <w:rFonts w:ascii="Arial" w:hAnsi="Arial" w:cs="Arial"/>
+              </w:rPr>
+            </w:pPr>
+            <w:r>
+              <w:rPr>
+                <w:rFonts w:ascii="Arial" w:hAnsi="Arial" w:cs="Arial"/>
+              </w:rPr>
+              <w:t>-</w:t>
+            </w:r>
+          </w:p>
+        </w:tc>
+      </w:tr>
+    </w:tbl>
+    <w:p>
+      <w:pPr>
+        <w:rPr>
+          <w:rFonts w:ascii="Arial" w:hAnsi="Arial" w:cs="Arial"/>
+        </w:rPr>
+      </w:pPr>
+    </w:p>
+    <w:tbl>
+      <w:tblPr>
+        <w:tblStyle w:val="Grigliatabella"/>
+        <w:tblW w:w="0" w:type="auto"/>
+        <w:tblLook w:val="04A0" w:firstRow="1" w:lastRow="0" w:firstColumn="1" w:lastColumn="0" w:noHBand="0" w:noVBand="1"/>
+      </w:tblPr>
+      <w:tblGrid>
+        <w:gridCol w:w="9854"/>
+      </w:tblGrid>
+      <w:tr>
+        <w:tc>
+          <w:tcPr>
+            <w:tcW w:w="9854" w:type="dxa"/>
+            <w:shd w:val="clear" w:color="auto" w:fill="D9D9D9" w:themeFill="background1" w:themeFillShade="D9"/>
+          </w:tcPr>
+          <w:p>
+            <w:pPr>
+              <w:rPr>
+                <w:rFonts w:ascii="Arial" w:hAnsi="Arial" w:cs="Arial"/>
+              </w:rPr>
+            </w:pPr>
+            <w:r>
+              <w:rPr>
+                <w:rFonts w:ascii="Arial" w:hAnsi="Arial" w:cs="Arial"/>
+              </w:rPr>
+              <w:t>Programma di massima per la prossima giornata di lavoro</w:t>
+            </w:r>
+          </w:p>
+        </w:tc>
+      </w:tr>
+      <w:tr>
+        <w:tc>
+          <w:tcPr>
+            <w:tcW w:w="9854" w:type="dxa"/>
+          </w:tcPr>
+          <w:p>
+            <w:pPr>
+              <w:rPr>
+                <w:rFonts w:ascii="Arial" w:hAnsi="Arial" w:cs="Arial"/>
+              </w:rPr>
+            </w:pPr>
+            <w:r>
+              <w:rPr>
+                <w:rFonts w:ascii="Arial" w:hAnsi="Arial" w:cs="Arial"/>
+              </w:rPr>
+              <w:t>Sistemazione grafica</w:t>
+            </w:r>
+          </w:p>
+          <w:p>
+            <w:pPr>
+              <w:rPr>
+                <w:rFonts w:ascii="Arial" w:hAnsi="Arial" w:cs="Arial"/>
+              </w:rPr>
+            </w:pPr>
+            <w:r>
+              <w:rPr>
+                <w:rFonts w:ascii="Arial" w:hAnsi="Arial" w:cs="Arial"/>
+              </w:rPr>
+              <w:t>Miglioramento UI</w:t>
+            </w:r>
+          </w:p>
+          <w:p>
+            <w:pPr>
+              <w:rPr>
+                <w:rFonts w:ascii="Arial" w:hAnsi="Arial" w:cs="Arial"/>
+              </w:rPr>
+            </w:pPr>
+            <w:r>
+              <w:rPr>
+                <w:rFonts w:ascii="Arial" w:hAnsi="Arial" w:cs="Arial"/>
+              </w:rPr>
+              <w:t>Sistema notifiche</w:t>
             </w:r>
           </w:p>
         </w:tc>
@@ -13387,6 +13911,7 @@
     <w:rsid w:val="007839C7"/>
     <w:rsid w:val="00793912"/>
     <w:rsid w:val="007A4EC3"/>
+    <w:rsid w:val="007C0E6D"/>
     <w:rsid w:val="007C49C7"/>
     <w:rsid w:val="007E2877"/>
     <w:rsid w:val="008073A0"/>
@@ -13425,6 +13950,7 @@
     <w:rsid w:val="00C22A10"/>
     <w:rsid w:val="00C4317F"/>
     <w:rsid w:val="00C57AC2"/>
+    <w:rsid w:val="00C9077E"/>
     <w:rsid w:val="00CB349C"/>
     <w:rsid w:val="00CC5E51"/>
     <w:rsid w:val="00CD4850"/>

</xml_diff>